<commit_message>
add solutions to most of the hw1 theory problems
</commit_message>
<xml_diff>
--- a/HW1/Solution/HW1_401204354_Javad_Razi.docx
+++ b/HW1/Solution/HW1_401204354_Javad_Razi.docx
@@ -6,33 +6,27 @@
       <w:pPr>
         <w:pStyle w:val="Heading1"/>
         <w:rPr>
-          <w:rFonts w:ascii="Vazirmatn" w:hAnsi="Vazirmatn" w:cs="Vazirmatn"/>
-          <w:rtl/>
-        </w:rPr>
-      </w:pPr>
-      <w:r>
-        <w:rPr>
-          <w:rFonts w:ascii="Vazirmatn" w:hAnsi="Vazirmatn" w:cs="Vazirmatn"/>
-        </w:rPr>
+          <w:rtl/>
+        </w:rPr>
+      </w:pPr>
+      <w:r>
         <w:t xml:space="preserve"> </w:t>
       </w:r>
       <w:r>
         <w:rPr>
-          <w:rFonts w:ascii="Vazirmatn" w:hAnsi="Vazirmatn" w:cs="Vazirmatn"/>
           <w:rtl/>
         </w:rPr>
         <w:t xml:space="preserve"> </w:t>
       </w:r>
       <w:r>
         <w:rPr>
-          <w:rFonts w:ascii="Vazirmatn" w:hAnsi="Vazirmatn" w:cs="Vazirmatn"/>
           <w:rtl/>
         </w:rPr>
         <w:t>سوال اول</w:t>
       </w:r>
       <w:r>
         <w:rPr>
-          <w:rFonts w:ascii="Vazirmatn" w:hAnsi="Vazirmatn" w:cs="Vazirmatn" w:hint="cs"/>
+          <w:rFonts w:hint="cs"/>
           <w:rtl/>
         </w:rPr>
         <w:t>: مرور جبر خطی</w:t>
@@ -42,13 +36,12 @@
       <w:pPr>
         <w:pStyle w:val="Heading2"/>
         <w:rPr>
-          <w:rFonts w:ascii="Vazirmatn" w:hAnsi="Vazirmatn" w:cs="Vazirmatn"/>
-          <w:rtl/>
-        </w:rPr>
-      </w:pPr>
-      <w:r>
-        <w:rPr>
-          <w:rFonts w:ascii="Vazirmatn" w:hAnsi="Vazirmatn" w:cs="Vazirmatn" w:hint="cs"/>
+          <w:rtl/>
+        </w:rPr>
+      </w:pPr>
+      <w:r>
+        <w:rPr>
+          <w:rFonts w:hint="cs"/>
           <w:rtl/>
         </w:rPr>
         <w:t>۱)</w:t>
@@ -60,13 +53,12 @@
       <w:pPr>
         <w:pStyle w:val="Heading2"/>
         <w:rPr>
-          <w:rFonts w:ascii="Vazirmatn" w:hAnsi="Vazirmatn" w:cs="Vazirmatn"/>
-          <w:rtl/>
-        </w:rPr>
-      </w:pPr>
-      <w:r>
-        <w:rPr>
-          <w:rFonts w:ascii="Vazirmatn" w:hAnsi="Vazirmatn" w:cs="Vazirmatn" w:hint="cs"/>
+          <w:rtl/>
+        </w:rPr>
+      </w:pPr>
+      <w:r>
+        <w:rPr>
+          <w:rFonts w:hint="cs"/>
           <w:rtl/>
         </w:rPr>
         <w:t>۲)</w:t>
@@ -75,15 +67,222 @@
     <w:p>
       <w:pPr>
         <w:rPr>
-          <w:rFonts w:ascii="Vazirmatn" w:eastAsiaTheme="minorEastAsia" w:hAnsi="Vazirmatn" w:cs="Vazirmatn"/>
+          <w:rtl/>
+        </w:rPr>
+      </w:pPr>
+      <w:r>
+        <w:rPr>
+          <w:rFonts w:hint="cs"/>
+          <w:rtl/>
+        </w:rPr>
+        <w:t>الف)</w:t>
+      </w:r>
+    </w:p>
+    <w:p>
+      <w:pPr>
+        <w:rPr>
+          <w:rtl/>
+        </w:rPr>
+      </w:pPr>
+      <w:r>
+        <w:rPr>
+          <w:rFonts w:hint="cs"/>
+          <w:rtl/>
+        </w:rPr>
+        <w:t>ب)</w:t>
+      </w:r>
+    </w:p>
+    <w:p>
+      <w:pPr>
+        <w:rPr>
+          <w:rtl/>
+        </w:rPr>
+      </w:pPr>
+    </w:p>
+    <w:p>
+      <w:pPr>
+        <w:rPr>
+          <w:rtl/>
+        </w:rPr>
+      </w:pPr>
+      <w:r>
+        <w:rPr>
+          <w:rFonts w:hint="cs"/>
+          <w:rtl/>
+        </w:rPr>
+        <w:t>پ)</w:t>
+      </w:r>
+    </w:p>
+    <w:p>
+      <w:pPr>
+        <w:rPr>
+          <w:rtl/>
+        </w:rPr>
+      </w:pPr>
+    </w:p>
+    <w:p>
+      <w:r>
+        <w:rPr>
+          <w:rFonts w:hint="cs"/>
+          <w:rtl/>
+        </w:rPr>
+        <w:t>ت)</w:t>
+      </w:r>
+    </w:p>
+    <w:p>
+      <w:pPr>
+        <w:rPr>
+          <w:rtl/>
+        </w:rPr>
+      </w:pPr>
+    </w:p>
+    <w:p>
+      <w:pPr>
+        <w:pStyle w:val="Heading2"/>
+        <w:rPr>
+          <w:rtl/>
+        </w:rPr>
+      </w:pPr>
+      <w:r>
+        <w:rPr>
+          <w:rFonts w:hint="cs"/>
+          <w:rtl/>
+        </w:rPr>
+        <w:t>۳)</w:t>
+      </w:r>
+    </w:p>
+    <w:p>
+      <w:pPr>
+        <w:rPr>
+          <w:rtl/>
+        </w:rPr>
+      </w:pPr>
+    </w:p>
+    <w:p>
+      <w:pPr>
+        <w:pStyle w:val="Heading1"/>
+        <w:rPr>
+          <w:rFonts w:eastAsiaTheme="minorEastAsia"/>
+        </w:rPr>
+      </w:pPr>
+      <w:r>
+        <w:rPr>
+          <w:rFonts w:eastAsiaTheme="minorEastAsia"/>
+          <w:rtl/>
+        </w:rPr>
+        <w:t>سوال دوم</w:t>
+      </w:r>
+      <w:r>
+        <w:rPr>
+          <w:rFonts w:eastAsiaTheme="minorEastAsia" w:hint="cs"/>
+          <w:rtl/>
+        </w:rPr>
+        <w:t xml:space="preserve">: بهینه‌سازی </w:t>
+      </w:r>
+    </w:p>
+    <w:p>
+      <w:pPr>
+        <w:pStyle w:val="Heading2"/>
+        <w:rPr>
+          <w:rtl/>
+        </w:rPr>
+      </w:pPr>
+      <w:r>
+        <w:rPr>
+          <w:rFonts w:hint="cs"/>
+          <w:rtl/>
+        </w:rPr>
+        <w:t>۱)</w:t>
+      </w:r>
+    </w:p>
+    <w:p>
+      <w:pPr>
+        <w:rPr>
+          <w:rtl/>
+        </w:rPr>
+      </w:pPr>
+      <w:r>
+        <w:rPr>
+          <w:rFonts w:hint="cs"/>
+          <w:rtl/>
+        </w:rPr>
+        <w:t xml:space="preserve">به صورت شهودی، هم برای نقطه زینی، و هم برای کمینه محلی، شرط صفر بودن مشتق جزئی در تمام جهات وجود دارد. اما برای کمینه محلی بودن، باید ماتریس </w:t>
+      </w:r>
+      <w:r>
+        <w:t>Hessian</w:t>
+      </w:r>
+      <w:r>
+        <w:rPr>
+          <w:rFonts w:hint="cs"/>
+          <w:rtl/>
+        </w:rPr>
+        <w:t xml:space="preserve">، مثبت معین باشد، یعنی تمام </w:t>
+      </w:r>
+      <w:r>
+        <w:rPr>
+          <w:rFonts w:hint="cs"/>
+          <w:rtl/>
+        </w:rPr>
+        <w:lastRenderedPageBreak/>
+        <w:t xml:space="preserve">مقادیر ویژه آن باید مثبت باشند. </w:t>
+      </w:r>
+      <w:r>
+        <w:rPr>
+          <w:rStyle w:val="FootnoteReference"/>
+          <w:rFonts w:eastAsiaTheme="minorEastAsia"/>
           <w:i/>
           <w:rtl/>
         </w:rPr>
-      </w:pPr>
-      <w:r>
-        <w:rPr>
-          <w:rFonts w:ascii="Vazirmatn" w:eastAsiaTheme="minorEastAsia" w:hAnsi="Vazirmatn" w:cs="Vazirmatn" w:hint="cs"/>
-          <w:i/>
+        <w:footnoteReference w:id="1"/>
+      </w:r>
+      <w:r>
+        <w:rPr>
+          <w:rFonts w:hint="cs"/>
+          <w:rtl/>
+        </w:rPr>
+        <w:t xml:space="preserve"> این در شرایطی است که برای نقطه زینی‌بودن، باید ماتریس </w:t>
+      </w:r>
+      <w:r>
+        <w:t>Hessian</w:t>
+      </w:r>
+      <w:r>
+        <w:rPr>
+          <w:rFonts w:hint="cs"/>
+          <w:rtl/>
+        </w:rPr>
+        <w:t xml:space="preserve"> هم مقادیر ویژه مثبت، و هم مقادیر ویژه منفی داشته باشد. از دید احتمالی، هرچه تعداد ابعاد بالاتر می‌رود، احتمال اینکه تمام مقادیر ویژه ماتریس هم‌علامت نباشند،‌ بالاتر می‌رود. در واقع، با بالاتر رفتن ابعاد، احتمال اینکه با حرکت در حداقل یک جهت، علامت مشتق خلاف جهات دیگر شود، بالاتر از اینکه علامت مشتق در حرکت در تمام جهات یکسان باشد خواهد بود. </w:t>
+      </w:r>
+    </w:p>
+    <w:p/>
+    <w:p>
+      <w:pPr>
+        <w:pStyle w:val="Heading2"/>
+      </w:pPr>
+      <w:r>
+        <w:rPr>
+          <w:rFonts w:hint="cs"/>
+          <w:rtl/>
+        </w:rPr>
+        <w:t>۲)</w:t>
+      </w:r>
+    </w:p>
+    <w:p>
+      <w:pPr>
+        <w:rPr>
+          <w:rFonts w:hint="cs"/>
+          <w:rtl/>
+        </w:rPr>
+      </w:pPr>
+    </w:p>
+    <w:p>
+      <w:pPr>
+        <w:rPr>
+          <w:rtl/>
+        </w:rPr>
+      </w:pPr>
+      <w:r>
+        <w:rPr>
+          <w:rFonts w:hint="cs"/>
           <w:rtl/>
         </w:rPr>
         <w:t>الف)</w:t>
@@ -92,173 +291,1185 @@
     <w:p>
       <w:pPr>
         <w:rPr>
-          <w:rFonts w:ascii="Vazirmatn" w:eastAsiaTheme="minorEastAsia" w:hAnsi="Vazirmatn" w:cs="Vazirmatn" w:hint="cs"/>
-          <w:i/>
-          <w:rtl/>
-        </w:rPr>
-      </w:pPr>
-      <w:r>
-        <w:rPr>
-          <w:rFonts w:ascii="Vazirmatn" w:eastAsiaTheme="minorEastAsia" w:hAnsi="Vazirmatn" w:cs="Vazirmatn" w:hint="cs"/>
-          <w:i/>
-          <w:rtl/>
-        </w:rPr>
-        <w:t xml:space="preserve">به صورت شهودی، هم برای نقطه زینی، و هم برای کمینه محلی، شرط صفر بودن مشتق جزئی در تمام جهات وجود دارد. اما برای کمینه محلی بودن، باید ماتریس </w:t>
-      </w:r>
-      <w:r>
-        <w:rPr>
-          <w:rFonts w:ascii="Vazirmatn" w:eastAsiaTheme="minorEastAsia" w:hAnsi="Vazirmatn" w:cs="Vazirmatn"/>
-          <w:i/>
-        </w:rPr>
-        <w:t>Hessian</w:t>
-      </w:r>
-      <w:r>
-        <w:rPr>
-          <w:rFonts w:ascii="Vazirmatn" w:eastAsiaTheme="minorEastAsia" w:hAnsi="Vazirmatn" w:cs="Vazirmatn" w:hint="cs"/>
-          <w:i/>
-          <w:rtl/>
-        </w:rPr>
-        <w:t xml:space="preserve">، مثبت معین باشد، یعنی تمام مقادیر ویژه آن باید مثبت باشند. </w:t>
+          <w:rtl/>
+        </w:rPr>
+      </w:pPr>
+      <w:r>
+        <w:rPr>
+          <w:rFonts w:hint="cs"/>
+          <w:rtl/>
+        </w:rPr>
+        <w:t xml:space="preserve">نمودار مشکی،‌ که تقریبا با مسیری مستقیم به نقطه بهینه رسیده‌است، احتمالا مربوط به روش </w:t>
+      </w:r>
+      <w:r>
+        <w:t>RMSprop</w:t>
+      </w:r>
+      <w:r>
+        <w:rPr>
+          <w:rFonts w:hint="cs"/>
+          <w:rtl/>
+        </w:rPr>
+        <w:t xml:space="preserve"> است. این روش، که یک روش تطبیقی برای نرمال‌سازی نرخ یادگیری با میانگین متحرک (</w:t>
+      </w:r>
+      <w:r>
+        <w:t>Moving Average</w:t>
+      </w:r>
+      <w:r>
+        <w:rPr>
+          <w:rFonts w:hint="cs"/>
+          <w:rtl/>
+        </w:rPr>
+        <w:t xml:space="preserve">) مربع گرادیان‌هاست، نرخ یادگیری هر وزن را، بر اساس این میانگین نمایی، اسکیل می‌کند. در چنین روشی، و برای تابع مرتبه دو، با هایپرپارامترهای معقول، احتمال اینکه مسیرمان به نقطه بهینه مستقیم باشد، بیشتر از روش‌های دیگر است. </w:t>
+      </w:r>
+    </w:p>
+    <w:p>
+      <w:pPr>
+        <w:rPr>
+          <w:rtl/>
+        </w:rPr>
+      </w:pPr>
+      <w:r>
+        <w:rPr>
+          <w:rFonts w:hint="cs"/>
+          <w:rtl/>
+        </w:rPr>
+        <w:t xml:space="preserve">نمودار سبز، احتمالا مربوط به روش </w:t>
+      </w:r>
+      <w:r>
+        <w:t>momentum</w:t>
+      </w:r>
+      <w:r>
+        <w:rPr>
+          <w:rFonts w:hint="cs"/>
+          <w:rtl/>
+        </w:rPr>
+        <w:t xml:space="preserve"> است. در این روش، با معرفی مفهوم تکانش و </w:t>
+      </w:r>
+      <w:r>
+        <w:t>velocity</w:t>
+      </w:r>
+      <w:r>
+        <w:rPr>
+          <w:rFonts w:hint="cs"/>
+          <w:rtl/>
+        </w:rPr>
+        <w:t xml:space="preserve">، گرادیان‌های قبلی در آپدیت </w:t>
+      </w:r>
+      <w:r>
+        <w:t>velocity</w:t>
+      </w:r>
+      <w:r>
+        <w:rPr>
+          <w:rFonts w:hint="cs"/>
+          <w:rtl/>
+        </w:rPr>
+        <w:t xml:space="preserve"> دخیل هستند. بنابراین،‌ هر چه در مسیری مستمر حرکت کنیم، وقتی به نقطه‌ای برسیم که </w:t>
+      </w:r>
+      <w:r>
+        <w:rPr>
+          <w:rFonts w:hint="cs"/>
+          <w:rtl/>
+        </w:rPr>
+        <w:t xml:space="preserve">گرادیان محاسبه‌شده، جهت را تغییر می‌دهد، به خاطر </w:t>
+      </w:r>
+      <w:r>
+        <w:t>velocity</w:t>
+      </w:r>
+      <w:r>
+        <w:rPr>
+          <w:rFonts w:hint="cs"/>
+          <w:rtl/>
+        </w:rPr>
+        <w:t xml:space="preserve"> و تاثیر گرادیان‌های قبل‌، محتمل است که چند گام دیگر در راستای مسیر پیشین برداریم، پیش از آنکه مسیر تغییر کند. این تفسیر از نحوه کارکرد روش </w:t>
+      </w:r>
+      <w:r>
+        <w:t>momentum</w:t>
+      </w:r>
+      <w:r>
+        <w:rPr>
+          <w:rFonts w:hint="cs"/>
+          <w:rtl/>
+        </w:rPr>
+        <w:t xml:space="preserve"> در این مورد خاص،‌ با نمودار سبز همخوانی دارد. </w:t>
+      </w:r>
+    </w:p>
+    <w:p>
+      <w:pPr>
+        <w:rPr>
+          <w:rFonts w:hint="cs"/>
+          <w:rtl/>
+        </w:rPr>
+      </w:pPr>
+      <w:r>
+        <w:rPr>
+          <w:rFonts w:hint="cs"/>
+          <w:rtl/>
+        </w:rPr>
+        <w:t xml:space="preserve">نمودار قرمز، احتمالا مربوط به روش </w:t>
+      </w:r>
+      <w:proofErr w:type="spellStart"/>
+      <w:r>
+        <w:t>Nestrov</w:t>
+      </w:r>
+      <w:proofErr w:type="spellEnd"/>
+      <w:r>
+        <w:t>-Momentum</w:t>
+      </w:r>
+      <w:r>
+        <w:rPr>
+          <w:rFonts w:hint="cs"/>
+          <w:rtl/>
+        </w:rPr>
+        <w:t xml:space="preserve"> است. </w:t>
+      </w:r>
+      <w:r>
+        <w:rPr>
+          <w:rFonts w:hint="cs"/>
+          <w:rtl/>
+        </w:rPr>
+        <w:t xml:space="preserve"> </w:t>
+      </w:r>
+      <w:r>
+        <w:rPr>
+          <w:rFonts w:hint="cs"/>
+          <w:rtl/>
+        </w:rPr>
+        <w:t xml:space="preserve">این روش، عملکرد روش </w:t>
+      </w:r>
+      <w:r>
+        <w:t>momentum</w:t>
+      </w:r>
+      <w:r>
+        <w:rPr>
+          <w:rFonts w:hint="cs"/>
+          <w:rtl/>
+        </w:rPr>
+        <w:t xml:space="preserve"> را اندکی بهبود می‌بخشد و با دخالت‌دادن </w:t>
+      </w:r>
+      <w:r>
+        <w:t>velocity</w:t>
+      </w:r>
+      <w:r>
+        <w:rPr>
+          <w:rFonts w:hint="cs"/>
+          <w:rtl/>
+        </w:rPr>
+        <w:t xml:space="preserve"> در محاسبه گرادیان، جهت حرکت کنونی را اندکی تغییر می‌دهد. این امر، منجر به بهبود در سرعت همگرا شدن، و کاهش زیگزاگ می‌شود. نمودار قرمز، با نحوه عملکرد این روش هم‌خوان است. </w:t>
+      </w:r>
+    </w:p>
+    <w:p>
+      <w:r>
+        <w:rPr>
+          <w:rFonts w:hint="cs"/>
+          <w:rtl/>
+        </w:rPr>
+        <w:lastRenderedPageBreak/>
+        <w:t>ب)</w:t>
+      </w:r>
+    </w:p>
+    <w:p>
+      <w:pPr>
+        <w:rPr>
+          <w:rtl/>
+        </w:rPr>
+      </w:pPr>
+      <w:r>
+        <w:rPr>
+          <w:rFonts w:hint="cs"/>
+          <w:rtl/>
+        </w:rPr>
+        <w:t xml:space="preserve">مشکل روش </w:t>
+      </w:r>
+      <w:r>
+        <w:t>GD</w:t>
+      </w:r>
+      <w:r>
+        <w:rPr>
+          <w:rFonts w:hint="cs"/>
+          <w:rtl/>
+        </w:rPr>
+        <w:t xml:space="preserve">، کند بودن آن، و احتمال گیر کردن در نقطه مینیمم محلی است. در خصوص نحوه کارکرد هر ۳ روش و مزایا و معایب آن‌ها، در قسمت قبل تا حدی توضیح داده شد. به طور خلاصه، در مقایسه با </w:t>
+      </w:r>
+      <w:r>
+        <w:t>GD</w:t>
+      </w:r>
+      <w:r>
+        <w:rPr>
+          <w:rFonts w:hint="cs"/>
+          <w:rtl/>
+        </w:rPr>
+        <w:t>، هر یک از روش‌ها این مزایا و معایب را دارند:</w:t>
+      </w:r>
+    </w:p>
+    <w:p>
+      <w:pPr>
+        <w:pStyle w:val="ListParagraph"/>
+        <w:numPr>
+          <w:ilvl w:val="0"/>
+          <w:numId w:val="8"/>
+        </w:numPr>
+      </w:pPr>
+      <w:r>
+        <w:rPr>
+          <w:rFonts w:hint="cs"/>
+          <w:rtl/>
+        </w:rPr>
+        <w:t xml:space="preserve">روش </w:t>
+      </w:r>
+      <w:r>
+        <w:t>Momentum</w:t>
+      </w:r>
+      <w:r>
+        <w:rPr>
+          <w:rFonts w:hint="cs"/>
+          <w:rtl/>
+        </w:rPr>
+        <w:t xml:space="preserve">، با دخالت‌دادن گرادیان‌های قبلی،‌ در حرکت یک </w:t>
+      </w:r>
+      <w:r>
+        <w:t>momentum</w:t>
+      </w:r>
+      <w:r>
+        <w:rPr>
+          <w:rFonts w:hint="cs"/>
+          <w:rtl/>
+        </w:rPr>
+        <w:t xml:space="preserve"> ایجاد می‌کند که منجر می‌شود از نقاط مینیمم محلی سطحی، به راحتی عبور کرد. با این حال، این </w:t>
+      </w:r>
+      <w:r>
+        <w:t>momentum</w:t>
+      </w:r>
+      <w:r>
+        <w:rPr>
+          <w:rFonts w:hint="cs"/>
+          <w:rtl/>
+        </w:rPr>
+        <w:t xml:space="preserve">، همان‌گونه که در مثال تصویری دیدیم، ممکن است سبب شود که تغییر در جهت حرکت، به علت جمع‌شدن تاثیرات گرادیان‌های قبلی، کندتر انجام شود. </w:t>
+      </w:r>
+    </w:p>
+    <w:p>
+      <w:pPr>
+        <w:pStyle w:val="ListParagraph"/>
+        <w:numPr>
+          <w:ilvl w:val="0"/>
+          <w:numId w:val="8"/>
+        </w:numPr>
+      </w:pPr>
+      <w:r>
+        <w:rPr>
+          <w:rFonts w:hint="cs"/>
+          <w:rtl/>
+        </w:rPr>
+        <w:t xml:space="preserve">روش </w:t>
+      </w:r>
+      <w:proofErr w:type="spellStart"/>
+      <w:r>
+        <w:t>Nestrov</w:t>
+      </w:r>
+      <w:proofErr w:type="spellEnd"/>
+      <w:r>
+        <w:t>-Momentum</w:t>
+      </w:r>
+      <w:r>
+        <w:rPr>
+          <w:rFonts w:hint="cs"/>
+          <w:rtl/>
+        </w:rPr>
+        <w:t xml:space="preserve">،‌ مزیت روش </w:t>
+      </w:r>
+      <w:r>
+        <w:t>Momentum</w:t>
+      </w:r>
+      <w:r>
+        <w:rPr>
+          <w:rFonts w:hint="cs"/>
+          <w:rtl/>
+        </w:rPr>
+        <w:t xml:space="preserve"> را دارد و عملکرد آن‌را تا حدی بهبود می‌بخشد. این روش، با دخالت </w:t>
+      </w:r>
+      <w:r>
+        <w:t xml:space="preserve">velocity </w:t>
+      </w:r>
+      <w:r>
+        <w:rPr>
+          <w:rFonts w:hint="cs"/>
+          <w:rtl/>
+        </w:rPr>
+        <w:t xml:space="preserve"> کنونی در محاسبه گرادیان، به نوعی با آینده‌نگری، مسیر همگرایی را </w:t>
+      </w:r>
+      <w:r>
+        <w:t>Smooth</w:t>
+      </w:r>
+      <w:r>
+        <w:rPr>
+          <w:rFonts w:hint="cs"/>
+          <w:rtl/>
+        </w:rPr>
+        <w:t xml:space="preserve">تر، و همگرایی را سریع‌تر می‌کند. با این حال، این روش هم می‌تواند زیگزاگ‌های بی‌هدف را در پی داشته باشد که با وجود همگرا شدن، مسیر همگرا شدن را غیربهینه می‌کند. </w:t>
+      </w:r>
+    </w:p>
+    <w:p>
+      <w:pPr>
+        <w:pStyle w:val="ListParagraph"/>
+        <w:numPr>
+          <w:ilvl w:val="0"/>
+          <w:numId w:val="8"/>
+        </w:numPr>
+      </w:pPr>
+      <w:r>
+        <w:rPr>
+          <w:rFonts w:hint="cs"/>
+          <w:rtl/>
+        </w:rPr>
+        <w:t xml:space="preserve">روش </w:t>
+      </w:r>
+      <w:r>
+        <w:t>RMSprop</w:t>
+      </w:r>
+      <w:r>
+        <w:rPr>
+          <w:rFonts w:hint="cs"/>
+          <w:rtl/>
+        </w:rPr>
+        <w:t xml:space="preserve">، با </w:t>
+      </w:r>
+      <w:r>
+        <w:t>Adapt</w:t>
+      </w:r>
+      <w:r>
+        <w:rPr>
+          <w:rFonts w:hint="cs"/>
+          <w:rtl/>
+        </w:rPr>
+        <w:t xml:space="preserve"> کردن نرخ یادگیری برای وزن‌های مختلف، منجر به نوسان کمتری شده و سرعت همگرایی را نیز بهبود می‌بخشد. در عین حال، این روش می‌تواند به انتخاب هایپرپارامترهایی نظیر نرخ میرایی (در محاسبه میانگین نمایی)، و نرخ یادگیری اولیه، بیشتر از روش‌های قبل حساس‌ باشد. </w:t>
+      </w:r>
+    </w:p>
+    <w:p>
+      <w:pPr>
+        <w:rPr>
+          <w:rtl/>
+        </w:rPr>
+      </w:pPr>
+      <w:r>
+        <w:rPr>
+          <w:rFonts w:hint="cs"/>
+          <w:rtl/>
+        </w:rPr>
+        <w:t>پ)</w:t>
+      </w:r>
+    </w:p>
+    <w:p>
+      <w:pPr>
+        <w:rPr>
+          <w:rtl/>
+        </w:rPr>
+      </w:pPr>
+      <w:r>
+        <w:rPr>
+          <w:rFonts w:hint="cs"/>
+          <w:rtl/>
+        </w:rPr>
+        <w:t xml:space="preserve">روش </w:t>
+      </w:r>
+      <w:r>
+        <w:t>ADAM</w:t>
+      </w:r>
+      <w:r>
+        <w:rPr>
+          <w:rFonts w:hint="cs"/>
+          <w:rtl/>
+        </w:rPr>
+        <w:t xml:space="preserve">،‌ به نوعی دو روش </w:t>
+      </w:r>
+      <w:r>
+        <w:t>Momentum</w:t>
+      </w:r>
+      <w:r>
+        <w:rPr>
+          <w:rFonts w:hint="cs"/>
+          <w:rtl/>
+        </w:rPr>
+        <w:t xml:space="preserve">،‌ و </w:t>
+      </w:r>
+      <w:r>
+        <w:t>RMSprop</w:t>
+      </w:r>
+      <w:r>
+        <w:rPr>
+          <w:rFonts w:hint="cs"/>
+          <w:rtl/>
+        </w:rPr>
+        <w:t xml:space="preserve"> را ترکیب کرده و ضعف‌های روش </w:t>
+      </w:r>
+      <w:r>
+        <w:t>Momentum</w:t>
+      </w:r>
+      <w:r>
+        <w:rPr>
+          <w:rFonts w:hint="cs"/>
+          <w:rtl/>
+        </w:rPr>
+        <w:t xml:space="preserve"> را بهبود می‌بخشد؛ </w:t>
+      </w:r>
+      <w:r>
+        <w:rPr>
+          <w:rFonts w:hint="cs"/>
+          <w:rtl/>
+        </w:rPr>
+        <w:t xml:space="preserve">یک مشکل اساسی روش </w:t>
+      </w:r>
+      <w:r>
+        <w:t>Momentum</w:t>
+      </w:r>
+      <w:r>
+        <w:rPr>
+          <w:rFonts w:hint="cs"/>
+          <w:rtl/>
+        </w:rPr>
+        <w:t xml:space="preserve"> این است که ممکن است حتی موقع رسیدن به نقطه مینیما، به علت </w:t>
+      </w:r>
+      <w:r>
+        <w:t>Momentum</w:t>
+      </w:r>
+      <w:r>
+        <w:rPr>
+          <w:rFonts w:hint="cs"/>
+          <w:rtl/>
+        </w:rPr>
+        <w:t xml:space="preserve">يی که جمع‌شده، از آن نقطه بگذرد. در روش </w:t>
+      </w:r>
+      <w:r>
+        <w:t>ADAM</w:t>
+      </w:r>
+      <w:r>
+        <w:rPr>
+          <w:rFonts w:hint="cs"/>
+          <w:rtl/>
+        </w:rPr>
+        <w:t xml:space="preserve">، علاوه بر </w:t>
+      </w:r>
+      <w:r>
+        <w:t>Momentum</w:t>
+      </w:r>
+      <w:r>
+        <w:rPr>
+          <w:rFonts w:hint="cs"/>
+          <w:rtl/>
+        </w:rPr>
+        <w:t xml:space="preserve"> (موسوم به </w:t>
+      </w:r>
+      <w:r>
+        <w:t>moment</w:t>
+      </w:r>
+      <w:r>
+        <w:rPr>
+          <w:rFonts w:hint="cs"/>
+          <w:rtl/>
+        </w:rPr>
+        <w:t xml:space="preserve"> اول)، </w:t>
+      </w:r>
+      <w:r>
+        <w:rPr>
+          <w:rFonts w:hint="cs"/>
+          <w:rtl/>
+        </w:rPr>
+        <w:t xml:space="preserve">میانگین نمایی </w:t>
+      </w:r>
+      <w:r>
+        <w:rPr>
+          <w:rFonts w:hint="cs"/>
+          <w:rtl/>
+        </w:rPr>
+        <w:t>مربع گرادیان</w:t>
+      </w:r>
+      <w:r>
+        <w:rPr>
+          <w:rFonts w:hint="cs"/>
+          <w:rtl/>
+        </w:rPr>
+        <w:t>‌ها در</w:t>
+      </w:r>
+      <w:r>
+        <w:rPr>
+          <w:rFonts w:hint="cs"/>
+          <w:rtl/>
+        </w:rPr>
+        <w:t xml:space="preserve"> روش </w:t>
+      </w:r>
+      <w:r>
+        <w:t>RMSprop</w:t>
+      </w:r>
+      <w:r>
+        <w:rPr>
+          <w:rFonts w:hint="cs"/>
+          <w:rtl/>
+        </w:rPr>
+        <w:t xml:space="preserve"> نیز معرفی شده‌است.  </w:t>
+      </w:r>
+      <w:r>
+        <w:rPr>
+          <w:rFonts w:hint="cs"/>
+          <w:rtl/>
+        </w:rPr>
+        <w:t xml:space="preserve">مطابق روش </w:t>
+      </w:r>
+      <w:r>
+        <w:t>Momentum</w:t>
+      </w:r>
+      <w:r>
+        <w:rPr>
+          <w:rFonts w:hint="cs"/>
+          <w:rtl/>
+        </w:rPr>
+        <w:t xml:space="preserve">، گرادیان‌های قبلی نیز با میانگین نمایی در بروزرسانی وزن‌ها دخیل هستند. اما میزان بروزرسانی، توسط جذر ترم دوم، نرمال‌سازی می‌شود تا از </w:t>
+      </w:r>
+      <w:r>
+        <w:t>Overshoot</w:t>
+      </w:r>
+      <w:r>
+        <w:rPr>
+          <w:rFonts w:hint="cs"/>
+          <w:rtl/>
+        </w:rPr>
+        <w:t xml:space="preserve"> کردن نقطه مینیما جلوگیری شود. </w:t>
+      </w:r>
+    </w:p>
+    <w:p>
+      <w:pPr>
+        <w:rPr>
+          <w:rFonts w:hint="cs"/>
+          <w:rtl/>
+        </w:rPr>
+      </w:pPr>
+      <w:r>
+        <w:rPr>
+          <w:rFonts w:hint="cs"/>
+          <w:rtl/>
+        </w:rPr>
+        <w:t xml:space="preserve"> </w:t>
+      </w:r>
+    </w:p>
+    <w:p>
+      <w:pPr>
+        <w:pStyle w:val="Heading1"/>
+      </w:pPr>
+      <w:r>
+        <w:rPr>
+          <w:rtl/>
+        </w:rPr>
+        <w:lastRenderedPageBreak/>
+        <w:t>سوال سوم</w:t>
+      </w:r>
+      <w:r>
+        <w:rPr>
+          <w:rFonts w:hint="cs"/>
+          <w:rtl/>
+        </w:rPr>
+        <w:t>: منظم‌سازی</w:t>
+      </w:r>
+    </w:p>
+    <w:p>
+      <w:pPr>
+        <w:rPr>
+          <w:rtl/>
+        </w:rPr>
+      </w:pPr>
+      <w:r>
+        <w:rPr>
+          <w:rFonts w:hint="cs"/>
+          <w:rtl/>
+        </w:rPr>
+        <w:t>۱)</w:t>
+      </w:r>
+    </w:p>
+    <w:p>
+      <w:pPr>
+        <w:rPr>
+          <w:rtl/>
+        </w:rPr>
+      </w:pPr>
+      <w:r>
+        <w:rPr>
+          <w:rFonts w:hint="cs"/>
+          <w:rtl/>
+        </w:rPr>
+        <w:t xml:space="preserve">متدهای </w:t>
+      </w:r>
+      <w:r>
+        <w:t>Ensemble</w:t>
+      </w:r>
+      <w:r>
+        <w:rPr>
+          <w:rFonts w:hint="cs"/>
+          <w:rtl/>
+        </w:rPr>
+        <w:t xml:space="preserve">، با تجمیع و اثردادن به خروجی چند مدل که در ساختار و معماری مدل،‌ یا داده ورودی تفاوت داشتند، تلاش می‌کردند واریانس را کاهش داده و از </w:t>
+      </w:r>
+      <w:r>
+        <w:t>Overfit</w:t>
+      </w:r>
+      <w:r>
+        <w:rPr>
+          <w:rFonts w:hint="cs"/>
+          <w:rtl/>
+        </w:rPr>
+        <w:t xml:space="preserve"> شدن مدل جلوگیری نمایند. </w:t>
+      </w:r>
+      <w:r>
+        <w:rPr>
+          <w:rFonts w:hint="cs"/>
+          <w:rtl/>
+        </w:rPr>
+        <w:t xml:space="preserve">مطابق مقاله معرفی‌شده، تکنیک </w:t>
+      </w:r>
+      <w:r>
+        <w:t>Dropout</w:t>
+      </w:r>
+      <w:r>
+        <w:rPr>
+          <w:rFonts w:hint="cs"/>
+          <w:rtl/>
+        </w:rPr>
+        <w:t xml:space="preserve">، که در آن نورون‌هایی، به همراه تمام کانکشن‌هایشان به صورت رندم در حین آموزش دراپ می‌شوند، معادل یادگیری تعداد نمایی از مدل‌های با وزن مشابه، و میانگین‌گرفتن از خروجی آن‌ها عمل می‌کند، که کاری معادل روش‌های </w:t>
+      </w:r>
+      <w:r>
+        <w:t xml:space="preserve">Ensemble </w:t>
+      </w:r>
+      <w:r>
+        <w:rPr>
+          <w:rFonts w:hint="cs"/>
+          <w:rtl/>
+        </w:rPr>
+        <w:t xml:space="preserve"> است. </w:t>
+      </w:r>
+    </w:p>
+    <w:p>
+      <w:pPr>
+        <w:rPr>
+          <w:rtl/>
+        </w:rPr>
+      </w:pPr>
+      <w:r>
+        <w:rPr>
+          <w:rFonts w:hint="cs"/>
+          <w:rtl/>
+        </w:rPr>
+        <w:t xml:space="preserve">علت برتری این متد به روش‌های </w:t>
+      </w:r>
+      <w:r>
+        <w:t xml:space="preserve">Ensemble </w:t>
+      </w:r>
+      <w:r>
+        <w:rPr>
+          <w:rFonts w:hint="cs"/>
+          <w:rtl/>
+        </w:rPr>
+        <w:t xml:space="preserve"> در شبکه‌های با تعداد پارامتر بالا، اینست که این متد، از لحاظ محاسباتی بسیار </w:t>
+      </w:r>
+      <w:r>
+        <w:t>Efficient</w:t>
+      </w:r>
+      <w:r>
+        <w:rPr>
+          <w:rFonts w:hint="cs"/>
+          <w:rtl/>
+        </w:rPr>
+        <w:t xml:space="preserve">تر است. استفاده از روش‌های </w:t>
+      </w:r>
+      <w:r>
+        <w:t>Ensemble</w:t>
+      </w:r>
+      <w:r>
+        <w:rPr>
+          <w:rFonts w:hint="cs"/>
+          <w:rtl/>
+        </w:rPr>
+        <w:t>،</w:t>
+      </w:r>
+      <w:r>
+        <w:rPr>
+          <w:rFonts w:hint="cs"/>
+          <w:rtl/>
+        </w:rPr>
+        <w:t xml:space="preserve"> </w:t>
+      </w:r>
+      <w:r>
+        <w:rPr>
+          <w:rFonts w:hint="cs"/>
+          <w:rtl/>
+        </w:rPr>
+        <w:t xml:space="preserve">نیاز به آموزش و نگه‌داری وزن‌های تعداد بالایی مدل شبکه عصبی عمیق، با تعداد بسیار بالای پارامتر دارد. تکنیک </w:t>
+      </w:r>
+      <w:r>
+        <w:t>Dropout</w:t>
+      </w:r>
+      <w:r>
+        <w:rPr>
+          <w:rFonts w:hint="cs"/>
+          <w:rtl/>
+        </w:rPr>
+        <w:t xml:space="preserve">، عملا همین کار را شبیه‌سازی می‌کند، و در واقع از نتیجه تعداد بالایی از شبکه‌های عصبی سبک‌تر شده، میانگین می‌گیرد. اما این‌کار، در حین یک بار آموزش شبکه عصبی اتفاق می‌افتد که بسیار کاراتر، و پرکتیکال است. </w:t>
+      </w:r>
+    </w:p>
+    <w:p>
+      <w:pPr>
+        <w:rPr>
+          <w:rFonts w:hint="cs"/>
+          <w:rtl/>
+        </w:rPr>
+      </w:pPr>
+    </w:p>
+    <w:p>
+      <w:pPr>
+        <w:rPr>
+          <w:rtl/>
+        </w:rPr>
+      </w:pPr>
+      <w:r>
+        <w:rPr>
+          <w:rFonts w:hint="cs"/>
+          <w:rtl/>
+        </w:rPr>
+        <w:t>۲)</w:t>
+      </w:r>
+    </w:p>
+    <w:p>
+      <w:pPr>
+        <w:rPr>
+          <w:rtl/>
+        </w:rPr>
+      </w:pPr>
+      <w:r>
+        <w:rPr>
+          <w:rFonts w:hint="cs"/>
+          <w:rtl/>
+        </w:rPr>
+        <w:t xml:space="preserve">با افزودن نویز و </w:t>
+      </w:r>
+      <w:r>
+        <w:t>Randomness</w:t>
+      </w:r>
+      <w:r>
+        <w:rPr>
+          <w:rFonts w:hint="cs"/>
+          <w:rtl/>
+        </w:rPr>
+        <w:t xml:space="preserve"> به فرایند یادگیری مدل، تکنیک </w:t>
+      </w:r>
+      <w:r>
+        <w:t>Dropout</w:t>
+      </w:r>
+      <w:r>
+        <w:rPr>
+          <w:rFonts w:hint="cs"/>
+          <w:rtl/>
+        </w:rPr>
+        <w:t xml:space="preserve"> از </w:t>
+      </w:r>
+      <w:r>
+        <w:t>Overfit</w:t>
+      </w:r>
+      <w:r>
+        <w:rPr>
+          <w:rFonts w:hint="cs"/>
+          <w:rtl/>
+        </w:rPr>
+        <w:t xml:space="preserve"> شدن مدل جلوگیری می‌کند؛ به بیان دیگر، با حذف رندم تعدادی نورون در حین آموزش، شبکه یاد می‌گیرد که با خروجی یک نورون وابسته نشود، و بر اساس خروجی یک نمونه از نورون‌های ورودی، فیچرهای مستقلی از ورودی را یاد گیرد. این عمل، که به کاهش معنادار احتمال </w:t>
+      </w:r>
+      <w:r>
+        <w:t>Overfit</w:t>
+      </w:r>
+      <w:r>
+        <w:rPr>
+          <w:rFonts w:hint="cs"/>
+          <w:rtl/>
+        </w:rPr>
+        <w:t xml:space="preserve"> شدن مدل منجر می‌شود، تکنیک </w:t>
+      </w:r>
+      <w:r>
+        <w:t>Dropout</w:t>
+      </w:r>
+      <w:r>
+        <w:rPr>
+          <w:rFonts w:hint="cs"/>
+          <w:rtl/>
+        </w:rPr>
+        <w:t xml:space="preserve"> را معادل یک تکنیک منظم‌سازی می‌کند. </w:t>
+      </w:r>
+    </w:p>
+    <w:p>
+      <w:pPr>
+        <w:rPr>
+          <w:rFonts w:hint="cs"/>
+        </w:rPr>
+      </w:pPr>
+    </w:p>
+    <w:p>
+      <w:pPr>
+        <w:rPr>
+          <w:rtl/>
+        </w:rPr>
+      </w:pPr>
+      <w:r>
+        <w:rPr>
+          <w:rFonts w:hint="cs"/>
+          <w:rtl/>
+        </w:rPr>
+        <w:t>۳)</w:t>
+      </w:r>
+    </w:p>
+    <w:p>
+      <w:pPr>
+        <w:rPr>
+          <w:rFonts w:hint="cs"/>
+        </w:rPr>
+      </w:pPr>
+      <w:r>
+        <w:rPr>
+          <w:rFonts w:hint="cs"/>
+          <w:rtl/>
+        </w:rPr>
+        <w:t xml:space="preserve">تفاوت اساسی استفاده از تکنیک </w:t>
+      </w:r>
+      <w:r>
+        <w:t>Dropout</w:t>
+      </w:r>
+      <w:r>
+        <w:rPr>
+          <w:rFonts w:hint="cs"/>
+          <w:rtl/>
+        </w:rPr>
+        <w:t xml:space="preserve"> در ترین و تست مدل، اینست که در هنگام تست، </w:t>
+      </w:r>
+      <w:r>
+        <w:t>Dropout</w:t>
+      </w:r>
+      <w:r>
+        <w:rPr>
+          <w:rFonts w:hint="cs"/>
+          <w:rtl/>
+        </w:rPr>
+        <w:t xml:space="preserve"> اعمال نمی‌شود و هیچ واحدی از شبکه به صورت رندم حذف نمی‌گردد؛ چرا که می‌خواهیم از تمام قدرت شبکه برای پیش‌بینی استفاده کنیم. با این حال، به علت اینکه در حین ترین‌شدن نورون‌هایی به همراه </w:t>
+      </w:r>
+      <w:r>
+        <w:rPr>
+          <w:rFonts w:hint="cs"/>
+          <w:rtl/>
+        </w:rPr>
+        <w:lastRenderedPageBreak/>
+        <w:t xml:space="preserve">کانکشن‌هایشان با احتمال معینی دراپ شده‌اند، در هنگام تست، وزن‌ها، با نسبت احتمال </w:t>
+      </w:r>
+      <w:r>
+        <w:t>Dropout</w:t>
+      </w:r>
+      <w:r>
+        <w:rPr>
+          <w:rFonts w:hint="cs"/>
+          <w:rtl/>
+        </w:rPr>
+        <w:t xml:space="preserve">، </w:t>
+      </w:r>
+      <w:r>
+        <w:t>Scale-Down</w:t>
+      </w:r>
+      <w:r>
+        <w:rPr>
+          <w:rFonts w:hint="cs"/>
+          <w:rtl/>
+        </w:rPr>
+        <w:t xml:space="preserve"> می‌شوند تا مقدار مورد انتظار خروجی هر واحد، در ترین و تست برابر باشد. </w:t>
+      </w:r>
+    </w:p>
+    <w:p/>
+    <w:p>
+      <w:pPr>
+        <w:rPr>
+          <w:rtl/>
+        </w:rPr>
+      </w:pPr>
+      <w:r>
+        <w:rPr>
+          <w:rFonts w:hint="cs"/>
+          <w:rtl/>
+        </w:rPr>
+        <w:t>۴)</w:t>
+      </w:r>
+    </w:p>
+    <w:p>
+      <w:pPr>
+        <w:rPr>
+          <w:rtl/>
+        </w:rPr>
+      </w:pPr>
+    </w:p>
+    <w:p>
+      <w:pPr>
+        <w:rPr>
+          <w:rtl/>
+        </w:rPr>
+      </w:pPr>
+      <w:r>
+        <w:rPr>
+          <w:rFonts w:hint="cs"/>
+          <w:rtl/>
+        </w:rPr>
+        <w:t>۵)</w:t>
+      </w:r>
+    </w:p>
+    <w:p>
+      <w:pPr>
+        <w:rPr>
+          <w:rtl/>
+        </w:rPr>
+      </w:pPr>
+      <w:r>
+        <w:rPr>
+          <w:rFonts w:hint="cs"/>
+          <w:rtl/>
+        </w:rPr>
+        <w:t xml:space="preserve">- با نرمال‌سازی توزیع ورودی هر لایه، تکنیک </w:t>
+      </w:r>
+      <w:r>
+        <w:t>Batch-Normalization</w:t>
+      </w:r>
+      <w:r>
+        <w:rPr>
+          <w:rFonts w:hint="cs"/>
+          <w:rtl/>
+        </w:rPr>
+        <w:t xml:space="preserve">، می‌تواند ریسک تغییر داخلی </w:t>
+      </w:r>
+      <w:r>
+        <w:t>Covariance</w:t>
+      </w:r>
+      <w:r>
+        <w:rPr>
+          <w:rFonts w:hint="cs"/>
+          <w:rtl/>
+        </w:rPr>
+        <w:t xml:space="preserve"> (</w:t>
+      </w:r>
+      <w:r>
+        <w:t>Internal Covariance Shift</w:t>
+      </w:r>
+      <w:r>
+        <w:rPr>
+          <w:rFonts w:hint="cs"/>
+          <w:rtl/>
+        </w:rPr>
+        <w:t xml:space="preserve">)، که می‌تواند به خاطر تغییر در توزیع داده‌های ورودی اتفاق بیفتد را کم می‌کند. </w:t>
       </w:r>
       <w:r>
         <w:rPr>
           <w:rStyle w:val="FootnoteReference"/>
-          <w:rFonts w:ascii="Vazirmatn" w:eastAsiaTheme="minorEastAsia" w:hAnsi="Vazirmatn" w:cs="Vazirmatn"/>
-          <w:i/>
-          <w:rtl/>
-        </w:rPr>
-        <w:footnoteReference w:id="1"/>
-      </w:r>
-      <w:r>
-        <w:rPr>
-          <w:rFonts w:ascii="Vazirmatn" w:eastAsiaTheme="minorEastAsia" w:hAnsi="Vazirmatn" w:cs="Vazirmatn" w:hint="cs"/>
-          <w:i/>
-          <w:rtl/>
-        </w:rPr>
+          <w:rtl/>
+        </w:rPr>
+        <w:footnoteReference w:id="2"/>
+      </w:r>
+      <w:r>
         <w:t xml:space="preserve"> </w:t>
       </w:r>
       <w:r>
         <w:rPr>
-          <w:rFonts w:ascii="Vazirmatn" w:eastAsiaTheme="minorEastAsia" w:hAnsi="Vazirmatn" w:cs="Vazirmatn" w:hint="cs"/>
-          <w:i/>
-          <w:rtl/>
-        </w:rPr>
-        <w:t xml:space="preserve">این در شرایطی است که برای نقطه زینی‌بودن، باید ماتریس </w:t>
-      </w:r>
-      <w:r>
-        <w:rPr>
-          <w:rFonts w:ascii="Vazirmatn" w:eastAsiaTheme="minorEastAsia" w:hAnsi="Vazirmatn" w:cs="Vazirmatn"/>
-          <w:i/>
-        </w:rPr>
-        <w:t>Hessian</w:t>
-      </w:r>
-      <w:r>
-        <w:rPr>
-          <w:rFonts w:ascii="Vazirmatn" w:eastAsiaTheme="minorEastAsia" w:hAnsi="Vazirmatn" w:cs="Vazirmatn" w:hint="cs"/>
-          <w:i/>
-          <w:rtl/>
-        </w:rPr>
-        <w:t xml:space="preserve"> هم مقادیر ویژه مثبت، و هم مقادیر ویژه منفی داشته باشد. از دید احتمالی، هرچه تعداد ابعاد بالاتر می‌رود، احتمال اینکه تمام مقادیر ویژه ماتریس هم‌علامت نباشند،‌ بالاتر می‌رود. در واقع، با بالاتر رفتن ابعاد، احتمال اینکه با حرکت در حداقل یک جهت، علامت مشتق خلاف جهات دیگر شود، بالاتر از اینکه علامت مشتق در حرکت در تمام جهات یکسان باشد خواهد بود. </w:t>
-      </w:r>
-    </w:p>
-    <w:p>
-      <w:pPr>
-        <w:rPr>
-          <w:rFonts w:ascii="Vazirmatn" w:eastAsiaTheme="minorEastAsia" w:hAnsi="Vazirmatn" w:cs="Vazirmatn"/>
-          <w:i/>
-          <w:rtl/>
-        </w:rPr>
-      </w:pPr>
-      <w:r>
-        <w:rPr>
-          <w:rFonts w:ascii="Vazirmatn" w:eastAsiaTheme="minorEastAsia" w:hAnsi="Vazirmatn" w:cs="Vazirmatn" w:hint="cs"/>
-          <w:i/>
-          <w:rtl/>
-        </w:rPr>
-        <w:t>ب)</w:t>
-      </w:r>
-    </w:p>
-    <w:p>
-      <w:pPr>
-        <w:rPr>
-          <w:rFonts w:ascii="Vazirmatn" w:eastAsiaTheme="minorEastAsia" w:hAnsi="Vazirmatn" w:cs="Vazirmatn"/>
-          <w:i/>
-          <w:rtl/>
-        </w:rPr>
-      </w:pPr>
-    </w:p>
-    <w:p>
-      <w:pPr>
-        <w:rPr>
-          <w:rFonts w:ascii="Vazirmatn" w:eastAsiaTheme="minorEastAsia" w:hAnsi="Vazirmatn" w:cs="Vazirmatn"/>
-          <w:i/>
-          <w:rtl/>
-        </w:rPr>
-      </w:pPr>
-      <w:r>
-        <w:rPr>
-          <w:rFonts w:ascii="Vazirmatn" w:eastAsiaTheme="minorEastAsia" w:hAnsi="Vazirmatn" w:cs="Vazirmatn" w:hint="cs"/>
-          <w:i/>
-          <w:rtl/>
-        </w:rPr>
-        <w:t>پ)</w:t>
-      </w:r>
-    </w:p>
-    <w:p>
-      <w:pPr>
-        <w:rPr>
-          <w:rFonts w:ascii="Vazirmatn" w:eastAsiaTheme="minorEastAsia" w:hAnsi="Vazirmatn" w:cs="Vazirmatn"/>
-          <w:i/>
-          <w:rtl/>
-        </w:rPr>
-      </w:pPr>
-    </w:p>
-    <w:p>
-      <w:pPr>
-        <w:rPr>
-          <w:rFonts w:ascii="Vazirmatn" w:eastAsiaTheme="minorEastAsia" w:hAnsi="Vazirmatn" w:cs="Vazirmatn"/>
-          <w:i/>
-        </w:rPr>
-      </w:pPr>
-      <w:r>
-        <w:rPr>
-          <w:rFonts w:ascii="Vazirmatn" w:eastAsiaTheme="minorEastAsia" w:hAnsi="Vazirmatn" w:cs="Vazirmatn" w:hint="cs"/>
-          <w:i/>
-          <w:rtl/>
-        </w:rPr>
-        <w:t>ت)</w:t>
-      </w:r>
-    </w:p>
-    <w:p>
-      <w:pPr>
-        <w:rPr>
-          <w:rFonts w:ascii="Vazirmatn" w:eastAsiaTheme="minorEastAsia" w:hAnsi="Vazirmatn" w:cs="Vazirmatn"/>
-          <w:i/>
-          <w:rtl/>
-        </w:rPr>
-      </w:pPr>
-    </w:p>
-    <w:p>
-      <w:pPr>
-        <w:pStyle w:val="Heading2"/>
-        <w:rPr>
-          <w:rFonts w:ascii="Vazirmatn" w:hAnsi="Vazirmatn" w:cs="Vazirmatn"/>
-          <w:rtl/>
-        </w:rPr>
-      </w:pPr>
-      <w:r>
-        <w:rPr>
-          <w:rFonts w:ascii="Vazirmatn" w:hAnsi="Vazirmatn" w:cs="Vazirmatn" w:hint="cs"/>
-          <w:rtl/>
-        </w:rPr>
-        <w:t>۳)</w:t>
-      </w:r>
-    </w:p>
-    <w:p>
-      <w:pPr>
-        <w:rPr>
-          <w:rFonts w:ascii="Vazirmatn" w:eastAsiaTheme="minorEastAsia" w:hAnsi="Vazirmatn" w:cs="Vazirmatn"/>
-          <w:i/>
+          <w:rFonts w:hint="cs"/>
+          <w:rtl/>
+        </w:rPr>
+        <w:t xml:space="preserve"> به همین خاطر،‌ می‌تواند از مقادیر بالاتری برای نرخ یادگیری، بدون نگرانی از خطر واگرایی استفاده نمود. </w:t>
+      </w:r>
+    </w:p>
+    <w:p>
+      <w:pPr>
+        <w:rPr>
+          <w:rtl/>
+        </w:rPr>
+      </w:pPr>
+      <w:r>
+        <w:rPr>
+          <w:rFonts w:hint="cs"/>
+          <w:rtl/>
+        </w:rPr>
+        <w:t xml:space="preserve">- </w:t>
+      </w:r>
+      <w:r>
+        <w:rPr>
+          <w:rFonts w:hint="cs"/>
+          <w:rtl/>
+        </w:rPr>
+        <w:t xml:space="preserve">این تکنیک، با نگه‌داشتن متوسط، و واریانس دیتای ورودی در یک رنج خاص، باعث پایداری مدل می‌شود، و احتمال مشکلاتی نظیر </w:t>
+      </w:r>
+      <w:r>
+        <w:t>Vanishing Gradient</w:t>
+      </w:r>
+      <w:r>
+        <w:rPr>
+          <w:rFonts w:hint="cs"/>
+          <w:rtl/>
+        </w:rPr>
+        <w:t xml:space="preserve">، و </w:t>
+      </w:r>
+      <w:r>
+        <w:t>Exploding Gradient</w:t>
+      </w:r>
+      <w:r>
+        <w:rPr>
+          <w:rFonts w:hint="cs"/>
+          <w:rtl/>
+        </w:rPr>
+        <w:t xml:space="preserve"> را کم می‌کند. کاهش ریسک این خطرات، به ما آزادی بیشتری در کنترل نرخ یادگیری بدون نگرانی در خصوص این موارد می‌دهد.  </w:t>
+      </w:r>
+    </w:p>
+    <w:p>
+      <w:pPr>
+        <w:rPr>
+          <w:rtl/>
+        </w:rPr>
+      </w:pPr>
+    </w:p>
+    <w:p>
+      <w:pPr>
+        <w:rPr>
+          <w:rtl/>
+        </w:rPr>
+      </w:pPr>
+      <w:r>
+        <w:rPr>
+          <w:rFonts w:hint="cs"/>
+          <w:rtl/>
+        </w:rPr>
+        <w:t>۶)</w:t>
+      </w:r>
+    </w:p>
+    <w:p>
+      <w:pPr>
+        <w:rPr>
+          <w:rtl/>
+        </w:rPr>
+      </w:pPr>
+      <w:r>
+        <w:rPr>
+          <w:rFonts w:hint="cs"/>
+          <w:rtl/>
+        </w:rPr>
+        <w:t xml:space="preserve">تکنیک </w:t>
+      </w:r>
+      <w:r>
+        <w:t>Batch-Normalization</w:t>
+      </w:r>
+      <w:r>
+        <w:rPr>
+          <w:rFonts w:hint="cs"/>
+          <w:rtl/>
+        </w:rPr>
+        <w:t xml:space="preserve">، با محاسبه میانگین و واریانس هر </w:t>
+      </w:r>
+      <w:r>
+        <w:t>mini-batch</w:t>
+      </w:r>
+      <w:r>
+        <w:rPr>
+          <w:rFonts w:hint="cs"/>
+          <w:rtl/>
+        </w:rPr>
+        <w:t xml:space="preserve">، و نرمال‌سازی داده‌های </w:t>
+      </w:r>
+      <w:r>
+        <w:t>mini-batch</w:t>
+      </w:r>
+      <w:r>
+        <w:rPr>
+          <w:rFonts w:hint="cs"/>
+          <w:rtl/>
+        </w:rPr>
+        <w:t xml:space="preserve"> بر اساس این مقادیر، به گونه‌ای نویز وارد مدل می‌کند. </w:t>
+      </w:r>
+      <w:r>
+        <w:rPr>
+          <w:rFonts w:hint="cs"/>
+          <w:rtl/>
+        </w:rPr>
+        <w:t xml:space="preserve">چرا که هر بچ، میانگین و واریانس خود را خواهد داشت، و داده‌های آن بر اساس این میانگین و واریانس نرمال‌سازی خواهند شد. (نه میانگین و واریانس کل نمونه‌ها). این تفاوت در پارامترهای نرمال‌سازی هر بچ‌ را می‌توان به افزودن نویز،‌ و رندم‌نس به دیتا تفسیر کرد، که می‌تواند که لایه‌های مدل را وادار به این کند که فیچرهای اصلی‌تر، و منسجم‌تری را یاد بگیرند و </w:t>
+      </w:r>
+      <w:r>
+        <w:t>Generalization</w:t>
+      </w:r>
+      <w:r>
+        <w:rPr>
+          <w:rFonts w:hint="cs"/>
+          <w:rtl/>
+        </w:rPr>
+        <w:t xml:space="preserve"> بهتر انجام شود. </w:t>
+      </w:r>
+    </w:p>
+    <w:p>
+      <w:pPr>
+        <w:rPr>
+          <w:rtl/>
+        </w:rPr>
+      </w:pPr>
+    </w:p>
+    <w:p>
+      <w:pPr>
+        <w:rPr>
+          <w:rFonts w:hint="cs"/>
+          <w:rtl/>
+        </w:rPr>
+      </w:pPr>
+      <w:r>
+        <w:rPr>
+          <w:rFonts w:hint="cs"/>
+          <w:rtl/>
+        </w:rPr>
+        <w:lastRenderedPageBreak/>
+        <w:t>با بزرگ‌تر شدن سایز بچ، میانگین و واریانس تخمینی، به میانگین و واریانس واقعی نمونه‌ها نزدیک‌تر شده و نرمال‌سازی، دارای نویز و رندم‌نس پایین‌تری خواهد بود. به عنوان مثال اگر ۱۰۰۰ نمونه داشته‌باشیم و سایز بچ ۵۰۰ باشد، بسیار محتمل است که میانگین و واریانس هر بچ بسیار نزدیک به هم، و نزدیک به میانگین و واریانس کل نمونه‌ها باشد. (نسبت به بچ ۵۰تایی). این امر با کاهش اثر نویز و رندم‌نس، اثر منظم‌سازی</w:t>
+      </w:r>
+      <w:r>
+        <w:t xml:space="preserve"> </w:t>
+      </w:r>
+      <w:r>
+        <w:rPr>
+          <w:rFonts w:hint="cs"/>
+          <w:rtl/>
+        </w:rPr>
+        <w:t xml:space="preserve"> </w:t>
+      </w:r>
+      <w:r>
+        <w:t>Batch-Normalization</w:t>
+      </w:r>
+      <w:r>
+        <w:rPr>
+          <w:rFonts w:hint="cs"/>
+          <w:rtl/>
+        </w:rPr>
+        <w:t xml:space="preserve"> را کم‌تر می‌کند، و احتمال </w:t>
+      </w:r>
+      <w:r>
+        <w:t>Overfit</w:t>
+      </w:r>
+      <w:r>
+        <w:rPr>
+          <w:rFonts w:hint="cs"/>
+          <w:rtl/>
+        </w:rPr>
+        <w:t xml:space="preserve">شدن مدل بالاتر می‌رود. </w:t>
+      </w:r>
+      <w:r>
+        <w:rPr>
+          <w:rFonts w:hint="cs"/>
+          <w:rtl/>
+        </w:rPr>
+        <w:t xml:space="preserve"> </w:t>
+      </w:r>
+      <w:r>
+        <w:rPr>
+          <w:rFonts w:hint="cs"/>
+          <w:rtl/>
+        </w:rPr>
+        <w:t xml:space="preserve">در عین حال و از سوی دیگر، ترین‌شدن مدل پایداری بیشتری داشته و احتمال همگرایی بیشتر می‌شود، چرا که بچ‌ها توزیع مشابه یکدیگر دارند و این امر پایداری را بالاتر می‌برد. </w:t>
+      </w:r>
+    </w:p>
+    <w:p>
+      <w:pPr>
+        <w:rPr>
           <w:rtl/>
         </w:rPr>
       </w:pPr>
@@ -267,57 +1478,161 @@
       <w:pPr>
         <w:pStyle w:val="Heading1"/>
         <w:rPr>
-          <w:rFonts w:ascii="Vazirmatn" w:eastAsiaTheme="minorEastAsia" w:hAnsi="Vazirmatn" w:cs="Vazirmatn"/>
-        </w:rPr>
-      </w:pPr>
-      <w:r>
-        <w:rPr>
-          <w:rFonts w:ascii="Vazirmatn" w:eastAsiaTheme="minorEastAsia" w:hAnsi="Vazirmatn" w:cs="Vazirmatn"/>
-          <w:rtl/>
-        </w:rPr>
-        <w:t>سوال دوم</w:t>
-      </w:r>
-      <w:r>
-        <w:rPr>
-          <w:rFonts w:ascii="Vazirmatn" w:eastAsiaTheme="minorEastAsia" w:hAnsi="Vazirmatn" w:cs="Vazirmatn" w:hint="cs"/>
-          <w:rtl/>
-        </w:rPr>
-        <w:t xml:space="preserve">: بهینه‌سازی </w:t>
-      </w:r>
-    </w:p>
-    <w:p>
-      <w:pPr>
-        <w:pStyle w:val="Heading2"/>
-        <w:rPr>
-          <w:rFonts w:ascii="Vazirmatn" w:hAnsi="Vazirmatn" w:cs="Vazirmatn"/>
-          <w:rtl/>
-        </w:rPr>
-      </w:pPr>
-      <w:r>
-        <w:rPr>
-          <w:rFonts w:ascii="Vazirmatn" w:hAnsi="Vazirmatn" w:cs="Vazirmatn" w:hint="cs"/>
-          <w:rtl/>
-        </w:rPr>
-        <w:t>۱)</w:t>
-      </w:r>
-    </w:p>
-    <w:p>
-      <w:pPr>
-        <w:rPr>
-          <w:rtl/>
-        </w:rPr>
-      </w:pPr>
-    </w:p>
-    <w:p>
-      <w:pPr>
-        <w:pStyle w:val="Heading2"/>
-        <w:rPr>
-          <w:rFonts w:ascii="Vazirmatn" w:hAnsi="Vazirmatn" w:cs="Vazirmatn"/>
-        </w:rPr>
-      </w:pPr>
-      <w:r>
-        <w:rPr>
-          <w:rFonts w:ascii="Vazirmatn" w:hAnsi="Vazirmatn" w:cs="Vazirmatn" w:hint="cs"/>
+          <w:rtl/>
+        </w:rPr>
+      </w:pPr>
+      <w:r>
+        <w:rPr>
+          <w:rtl/>
+        </w:rPr>
+        <w:t>سوال چهارم</w:t>
+      </w:r>
+      <w:r>
+        <w:rPr>
+          <w:rFonts w:hint="cs"/>
+          <w:rtl/>
+        </w:rPr>
+        <w:t>: توابع فعال‌سازی</w:t>
+      </w:r>
+    </w:p>
+    <w:p>
+      <w:pPr>
+        <w:rPr>
+          <w:rStyle w:val="Heading2Char"/>
+          <w:rtl/>
+        </w:rPr>
+      </w:pPr>
+      <w:r>
+        <w:rPr>
+          <w:rFonts w:hint="cs"/>
+          <w:rtl/>
+        </w:rPr>
+        <w:t>۱</w:t>
+      </w:r>
+      <w:r>
+        <w:rPr>
+          <w:rStyle w:val="Heading2Char"/>
+          <w:rFonts w:hint="cs"/>
+          <w:rtl/>
+        </w:rPr>
+        <w:t>)</w:t>
+      </w:r>
+    </w:p>
+    <w:p>
+      <w:r>
+        <w:rPr>
+          <w:rFonts w:hint="cs"/>
+          <w:rtl/>
+        </w:rPr>
+        <w:t xml:space="preserve">(آ)  </w:t>
+      </w:r>
+    </w:p>
+    <w:p>
+      <w:pPr>
+        <w:rPr>
+          <w:rtl/>
+        </w:rPr>
+      </w:pPr>
+      <w:r>
+        <w:rPr>
+          <w:rFonts w:hint="cs"/>
+          <w:rtl/>
+        </w:rPr>
+        <w:t xml:space="preserve">تابع سیگموید برای این طبقه‌بندی باینری مناسب است. خروجی تابع سیگموید یک عدد بین ۰ تا ۱ است که یک مقدار احتمالی را نشان می‌دهد. برای تسک </w:t>
+      </w:r>
+      <w:r>
+        <w:rPr>
+          <w:rFonts w:hint="cs"/>
+          <w:rtl/>
+        </w:rPr>
+        <w:t xml:space="preserve">دسته‌بندی باینری بین سگ و گربه، این تابع بهینه است. </w:t>
+      </w:r>
+    </w:p>
+    <w:p>
+      <w:pPr>
+        <w:rPr>
+          <w:rtl/>
+        </w:rPr>
+      </w:pPr>
+      <w:r>
+        <w:rPr>
+          <w:rFonts w:hint="cs"/>
+          <w:rtl/>
+        </w:rPr>
+        <w:t xml:space="preserve">(ب) تابع </w:t>
+      </w:r>
+      <w:proofErr w:type="spellStart"/>
+      <w:r>
+        <w:t>Softmax</w:t>
+      </w:r>
+      <w:proofErr w:type="spellEnd"/>
+      <w:r>
+        <w:rPr>
+          <w:rFonts w:hint="cs"/>
+          <w:rtl/>
+        </w:rPr>
+        <w:t xml:space="preserve"> برای این طبقه‌بندی چند‌کلاسه مناسب‌تر است. خروجی این تابع، یک توزیع احتمالاتی، با ابعاد به اندازه تعداد کلاس‌هاست که برای هر کلاس، یک احتمال به آن نسبت می‌دهد و مجموع تمام احتمال‌ها، یک خواهد بود. </w:t>
+      </w:r>
+    </w:p>
+    <w:p>
+      <w:pPr>
+        <w:rPr>
+          <w:rtl/>
+        </w:rPr>
+      </w:pPr>
+      <w:r>
+        <w:rPr>
+          <w:rFonts w:hint="cs"/>
+          <w:rtl/>
+        </w:rPr>
+        <w:t>(ج)</w:t>
+      </w:r>
+    </w:p>
+    <w:p>
+      <w:pPr>
+        <w:rPr>
+          <w:rtl/>
+        </w:rPr>
+      </w:pPr>
+      <w:r>
+        <w:rPr>
+          <w:rFonts w:hint="cs"/>
+          <w:rtl/>
+        </w:rPr>
+        <w:t xml:space="preserve">یک تابع سیگموید، به ازای هر نورون در لایه خروجی (به تعداد کلاس‌های موجود) برای این مسئله مناسب است. از آن‌جایی که مسئله طبقه‌بندی چندکلاسه و چندلیبله است، هر نورون </w:t>
+      </w:r>
+      <w:r>
+        <w:rPr>
+          <w:rFonts w:hint="cs"/>
+          <w:rtl/>
+        </w:rPr>
+        <w:t>با</w:t>
+      </w:r>
+      <w:r>
+        <w:rPr>
+          <w:rFonts w:hint="cs"/>
+          <w:rtl/>
+        </w:rPr>
+        <w:t xml:space="preserve"> تابع سیگموید، به عنوان نماینده یک کلاس عمل می‌کند که می‌تواند مقداری بین صفر و یک را داشته‌باشد و بیانگر حضور، یا عدم حضور یک حیوان در عکس باشد.</w:t>
+      </w:r>
+    </w:p>
+    <w:p>
+      <w:pPr>
+        <w:rPr>
+          <w:rFonts w:hint="cs"/>
+          <w:rtl/>
+        </w:rPr>
+      </w:pPr>
+    </w:p>
+    <w:p>
+      <w:pPr>
+        <w:rPr>
+          <w:rtl/>
+        </w:rPr>
+      </w:pPr>
+      <w:r>
+        <w:rPr>
+          <w:rFonts w:hint="cs"/>
           <w:rtl/>
         </w:rPr>
         <w:t>۲)</w:t>
@@ -329,423 +1644,309 @@
           <w:rtl/>
         </w:rPr>
       </w:pPr>
-    </w:p>
-    <w:p>
-      <w:pPr>
-        <w:rPr>
-          <w:rtl/>
-        </w:rPr>
-      </w:pPr>
-      <w:r>
-        <w:rPr>
-          <w:rFonts w:hint="cs"/>
-          <w:rtl/>
-        </w:rPr>
-        <w:t>الف)</w:t>
-      </w:r>
-    </w:p>
-    <w:p>
-      <w:pPr>
-        <w:rPr>
-          <w:rtl/>
-        </w:rPr>
-      </w:pPr>
-    </w:p>
-    <w:p>
-      <w:r>
-        <w:rPr>
-          <w:rFonts w:hint="cs"/>
-          <w:rtl/>
-        </w:rPr>
-        <w:t>ب)</w:t>
-      </w:r>
-    </w:p>
-    <w:p>
-      <w:pPr>
-        <w:bidi w:val="0"/>
-        <w:jc w:val="left"/>
-        <w:rPr>
-          <w:rFonts w:ascii="Vazirmatn" w:hAnsi="Vazirmatn" w:cs="Vazirmatn"/>
+      <w:r>
+        <w:rPr>
+          <w:rFonts w:hint="cs"/>
+          <w:rtl/>
+        </w:rPr>
+        <w:lastRenderedPageBreak/>
+        <w:t xml:space="preserve">تابع </w:t>
+      </w:r>
+      <w:proofErr w:type="spellStart"/>
+      <w:r>
+        <w:t>ReLU</w:t>
+      </w:r>
+      <w:proofErr w:type="spellEnd"/>
+      <w:r>
+        <w:rPr>
+          <w:rFonts w:hint="cs"/>
+          <w:rtl/>
+        </w:rPr>
+        <w:t xml:space="preserve">، یکی از پرکاربردترین توابع در لایه‌های پنهان شبکه‌های عصبی عمیق است؛ اما صفر بودن مقدار این تابع برای مقادیر کوچک‌تر از صفر، می‌تواند مشکل‌ساز شود. (موسوم به مشکل </w:t>
+      </w:r>
+      <w:r>
+        <w:t xml:space="preserve">Dying </w:t>
+      </w:r>
+      <w:proofErr w:type="spellStart"/>
+      <w:r>
+        <w:t>ReLU</w:t>
+      </w:r>
+      <w:proofErr w:type="spellEnd"/>
+      <w:r>
+        <w:rPr>
+          <w:rFonts w:hint="cs"/>
+          <w:rtl/>
+        </w:rPr>
+        <w:t xml:space="preserve">). برای حل این مسئله، </w:t>
+      </w:r>
+      <w:r>
+        <w:t>Variant</w:t>
+      </w:r>
+      <w:r>
+        <w:rPr>
+          <w:rFonts w:hint="cs"/>
+          <w:rtl/>
+        </w:rPr>
+        <w:t xml:space="preserve">های مختلفی از این تابع نظیر </w:t>
+      </w:r>
+      <w:proofErr w:type="spellStart"/>
+      <w:r>
+        <w:t>LeakyReLU</w:t>
+      </w:r>
+      <w:proofErr w:type="spellEnd"/>
+      <w:r>
+        <w:rPr>
+          <w:rFonts w:hint="cs"/>
+          <w:rtl/>
+        </w:rPr>
+        <w:t xml:space="preserve"> معرفی شده‌اند. تابع </w:t>
+      </w:r>
+      <w:proofErr w:type="spellStart"/>
+      <w:r>
+        <w:t>DPReLU</w:t>
+      </w:r>
+      <w:proofErr w:type="spellEnd"/>
+      <w:r>
+        <w:rPr>
+          <w:rFonts w:hint="cs"/>
+          <w:rtl/>
+        </w:rPr>
+        <w:t xml:space="preserve"> (</w:t>
+      </w:r>
+      <w:r>
+        <w:t xml:space="preserve">Dynamic Parameter </w:t>
+      </w:r>
+      <w:proofErr w:type="spellStart"/>
+      <w:r>
+        <w:t>ReLU</w:t>
+      </w:r>
+      <w:proofErr w:type="spellEnd"/>
+      <w:r>
+        <w:rPr>
+          <w:rFonts w:hint="cs"/>
+          <w:rtl/>
+        </w:rPr>
+        <w:t xml:space="preserve">)، به صورت پویا، در طی آموزش، </w:t>
+      </w:r>
+      <w:r>
+        <w:rPr>
+          <w:rFonts w:hint="cs"/>
+          <w:rtl/>
+        </w:rPr>
+        <w:t xml:space="preserve">شکل خود را تغییر می‌دهد. این تابع، ۴ پارامتر قابل یادگیری در طی آموزش را اضافه می‌کند. با اضافه‌کردن این پارامترها، بسته به مدل و دامنه مسئله، می‌توان نسخه‌ای منعطف از </w:t>
+      </w:r>
+      <w:proofErr w:type="spellStart"/>
+      <w:r>
+        <w:t>ReLU</w:t>
+      </w:r>
+      <w:proofErr w:type="spellEnd"/>
+      <w:r>
+        <w:rPr>
+          <w:rFonts w:hint="cs"/>
+          <w:rtl/>
+        </w:rPr>
+        <w:t>، که برای مدل بهینه است را یاد گرفت. چهار پارامتر قابل یادگیری این تابع عبارتند از:</w:t>
+      </w:r>
+    </w:p>
+    <w:p>
+      <w:pPr>
+        <w:pStyle w:val="ListParagraph"/>
+        <w:numPr>
+          <w:ilvl w:val="0"/>
+          <w:numId w:val="6"/>
+        </w:numPr>
+      </w:pPr>
+      <w:r>
+        <w:rPr>
+          <w:rFonts w:hint="cs"/>
+          <w:rtl/>
+        </w:rPr>
+        <w:t xml:space="preserve">آلفا، که شیب قسمت منفی تابع را کنترل می‌کند. </w:t>
+      </w:r>
+    </w:p>
+    <w:p>
+      <w:pPr>
+        <w:pStyle w:val="ListParagraph"/>
+        <w:numPr>
+          <w:ilvl w:val="0"/>
+          <w:numId w:val="6"/>
+        </w:numPr>
+      </w:pPr>
+      <w:r>
+        <w:rPr>
+          <w:rFonts w:hint="cs"/>
+          <w:rtl/>
+        </w:rPr>
+        <w:t xml:space="preserve">بتا، که شیب قسمت مثبت تابع را کنترل می‌کند. </w:t>
+      </w:r>
+    </w:p>
+    <w:p>
+      <w:pPr>
+        <w:pStyle w:val="ListParagraph"/>
+        <w:numPr>
+          <w:ilvl w:val="0"/>
+          <w:numId w:val="6"/>
+        </w:numPr>
+      </w:pPr>
+      <w:r>
+        <w:rPr>
+          <w:rFonts w:hint="cs"/>
+          <w:rtl/>
+        </w:rPr>
+        <w:t xml:space="preserve">بایاس، که تابع را به بالا یا پایین شیفت می‌دهد. </w:t>
+      </w:r>
+    </w:p>
+    <w:p>
+      <w:pPr>
+        <w:pStyle w:val="ListParagraph"/>
+        <w:numPr>
+          <w:ilvl w:val="0"/>
+          <w:numId w:val="6"/>
+        </w:numPr>
+        <w:rPr>
+          <w:rtl/>
+        </w:rPr>
+      </w:pPr>
+      <w:r>
+        <w:rPr>
+          <w:rFonts w:hint="cs"/>
+          <w:rtl/>
+        </w:rPr>
+        <w:t>آستانه (</w:t>
+      </w:r>
+      <w:r>
+        <w:t>Threshold</w:t>
+      </w:r>
+      <w:r>
+        <w:rPr>
+          <w:rFonts w:hint="cs"/>
+          <w:rtl/>
+        </w:rPr>
+        <w:t xml:space="preserve">)، که تابع را به چپ یا راست شیف می‌دهد و در واقع آستانه‌ای که مرز میان قسمت مثبت و منفی تابع را کنترل می‌کند را تعیین می‌کند. </w:t>
+      </w:r>
+    </w:p>
+    <w:p>
+      <w:pPr>
+        <w:rPr>
+          <w:rtl/>
+        </w:rPr>
+      </w:pPr>
+    </w:p>
+    <w:p>
+      <w:pPr>
+        <w:rPr>
+          <w:rFonts w:hint="cs"/>
+          <w:rtl/>
+        </w:rPr>
+      </w:pPr>
+      <w:r>
+        <w:rPr>
+          <w:rFonts w:hint="cs"/>
+          <w:rtl/>
+        </w:rPr>
+        <w:t xml:space="preserve">نسخه‌های قبلی این تابع، </w:t>
+      </w:r>
+      <w:r>
+        <w:rPr>
+          <w:rFonts w:hint="cs"/>
+          <w:rtl/>
+        </w:rPr>
+        <w:t xml:space="preserve">از جمله </w:t>
+      </w:r>
+      <w:proofErr w:type="spellStart"/>
+      <w:r>
+        <w:t>PReLU</w:t>
+      </w:r>
+      <w:proofErr w:type="spellEnd"/>
+      <w:r>
+        <w:rPr>
+          <w:rFonts w:hint="cs"/>
+          <w:rtl/>
+        </w:rPr>
+        <w:t xml:space="preserve"> و </w:t>
+      </w:r>
+      <w:proofErr w:type="spellStart"/>
+      <w:r>
+        <w:t>FReLU</w:t>
+      </w:r>
+      <w:proofErr w:type="spellEnd"/>
+      <w:r>
+        <w:rPr>
+          <w:rFonts w:hint="cs"/>
+          <w:rtl/>
+        </w:rPr>
+        <w:t xml:space="preserve">، </w:t>
+      </w:r>
+      <w:r>
+        <w:rPr>
+          <w:rFonts w:hint="cs"/>
+          <w:rtl/>
+        </w:rPr>
+        <w:t xml:space="preserve">تنها دو </w:t>
+      </w:r>
+      <w:r>
+        <w:rPr>
+          <w:rFonts w:hint="cs"/>
+          <w:rtl/>
+        </w:rPr>
+        <w:t xml:space="preserve">تا از چهار </w:t>
+      </w:r>
+      <w:r>
+        <w:rPr>
+          <w:rFonts w:hint="cs"/>
+          <w:rtl/>
+        </w:rPr>
+        <w:t xml:space="preserve">پارامتر قابل یادگیری (آلفا، و </w:t>
+      </w:r>
+      <w:r>
+        <w:rPr>
+          <w:rFonts w:hint="cs"/>
+          <w:rtl/>
+        </w:rPr>
+        <w:t>بایاس</w:t>
+      </w:r>
+      <w:r>
+        <w:rPr>
+          <w:rFonts w:hint="cs"/>
+          <w:rtl/>
+        </w:rPr>
+        <w:t xml:space="preserve">) داشتند. </w:t>
+      </w:r>
+      <w:r>
+        <w:rPr>
+          <w:rFonts w:hint="cs"/>
+          <w:rtl/>
+        </w:rPr>
+        <w:t xml:space="preserve">این موضوع، منجر به این شده‌بود که تابع انعطاف‌پذیری و تطبق‌پذیری کم‌تری داشته‌باشد. همچنین،‌ شیب قسمت مثبت تابع نیز نادیده گرفته‌شده بود. </w:t>
+      </w:r>
+      <w:r>
+        <w:rPr>
+          <w:rFonts w:hint="cs"/>
+          <w:rtl/>
+        </w:rPr>
+        <w:t xml:space="preserve">از سوی دیگر، در این مقاله، روشی جدید برای مقداردهی اولیه به وزن‌ها معرفی شده تا جلوی اشباع تابع فعال‌سازی گرفته شود؛ در این روش، وزن‌های توابع بر اساس خروجی مورد انتظار آن‌ها مقداردهی می‌گردند تا از اشباع‌شدن توابع جلوگیری شود و سرعت همگرایی مدل افزایش یابد. </w:t>
+      </w:r>
+    </w:p>
+    <w:p>
+      <w:pPr>
+        <w:rPr>
+          <w:rtl/>
         </w:rPr>
       </w:pPr>
     </w:p>
     <w:p>
       <w:pPr>
         <w:pStyle w:val="Heading1"/>
-        <w:rPr>
-          <w:rFonts w:ascii="Vazirmatn" w:hAnsi="Vazirmatn" w:cs="Vazirmatn"/>
-        </w:rPr>
-      </w:pPr>
-      <w:r>
-        <w:rPr>
-          <w:rFonts w:ascii="Vazirmatn" w:hAnsi="Vazirmatn" w:cs="Vazirmatn"/>
-          <w:rtl/>
-        </w:rPr>
-        <w:t>سوال سوم</w:t>
-      </w:r>
-      <w:r>
-        <w:rPr>
-          <w:rFonts w:ascii="Vazirmatn" w:hAnsi="Vazirmatn" w:cs="Vazirmatn" w:hint="cs"/>
-          <w:rtl/>
-        </w:rPr>
-        <w:t>: منظم‌سازی</w:t>
-      </w:r>
-    </w:p>
-    <w:p>
-      <w:pPr>
-        <w:bidi w:val="0"/>
-        <w:jc w:val="right"/>
-        <w:rPr>
-          <w:rFonts w:ascii="Vazirmatn" w:hAnsi="Vazirmatn" w:cs="Vazirmatn"/>
-          <w:b/>
-          <w:bCs/>
-          <w:sz w:val="28"/>
-          <w:szCs w:val="28"/>
-          <w:rtl/>
-        </w:rPr>
-      </w:pPr>
-      <w:r>
-        <w:rPr>
-          <w:rFonts w:ascii="Vazirmatn" w:hAnsi="Vazirmatn" w:cs="Vazirmatn" w:hint="cs"/>
-          <w:b/>
-          <w:bCs/>
-          <w:sz w:val="28"/>
-          <w:szCs w:val="28"/>
-          <w:rtl/>
-        </w:rPr>
-        <w:t>۱)</w:t>
-      </w:r>
-    </w:p>
-    <w:p>
-      <w:pPr>
-        <w:bidi w:val="0"/>
-        <w:jc w:val="right"/>
-        <w:rPr>
-          <w:rFonts w:ascii="Vazirmatn" w:hAnsi="Vazirmatn" w:cs="Vazirmatn"/>
-          <w:b/>
-          <w:bCs/>
-          <w:sz w:val="28"/>
-          <w:szCs w:val="28"/>
-          <w:rtl/>
-        </w:rPr>
-      </w:pPr>
-    </w:p>
-    <w:p>
-      <w:pPr>
-        <w:bidi w:val="0"/>
-        <w:jc w:val="right"/>
-        <w:rPr>
-          <w:rFonts w:ascii="Vazirmatn" w:hAnsi="Vazirmatn" w:cs="Vazirmatn"/>
-          <w:b/>
-          <w:bCs/>
-          <w:sz w:val="28"/>
-          <w:szCs w:val="28"/>
-          <w:rtl/>
-        </w:rPr>
-      </w:pPr>
-      <w:r>
-        <w:rPr>
-          <w:rFonts w:ascii="Vazirmatn" w:hAnsi="Vazirmatn" w:cs="Vazirmatn" w:hint="cs"/>
-          <w:b/>
-          <w:bCs/>
-          <w:sz w:val="28"/>
-          <w:szCs w:val="28"/>
-          <w:rtl/>
-        </w:rPr>
-        <w:t>۲)</w:t>
-      </w:r>
-    </w:p>
-    <w:p>
-      <w:pPr>
-        <w:bidi w:val="0"/>
-        <w:jc w:val="right"/>
-        <w:rPr>
-          <w:rFonts w:ascii="Vazirmatn" w:hAnsi="Vazirmatn" w:cs="Vazirmatn"/>
-          <w:b/>
-          <w:bCs/>
-          <w:sz w:val="28"/>
-          <w:szCs w:val="28"/>
-          <w:rtl/>
-        </w:rPr>
-      </w:pPr>
-    </w:p>
-    <w:p>
-      <w:pPr>
-        <w:bidi w:val="0"/>
-        <w:jc w:val="right"/>
-        <w:rPr>
-          <w:rFonts w:ascii="Vazirmatn" w:hAnsi="Vazirmatn" w:cs="Vazirmatn"/>
-          <w:b/>
-          <w:bCs/>
-          <w:sz w:val="28"/>
-          <w:szCs w:val="28"/>
-          <w:rtl/>
-        </w:rPr>
-      </w:pPr>
-      <w:r>
-        <w:rPr>
-          <w:rFonts w:ascii="Vazirmatn" w:hAnsi="Vazirmatn" w:cs="Vazirmatn" w:hint="cs"/>
-          <w:b/>
-          <w:bCs/>
-          <w:sz w:val="28"/>
-          <w:szCs w:val="28"/>
-          <w:rtl/>
-        </w:rPr>
-        <w:lastRenderedPageBreak/>
-        <w:t>۳)</w:t>
-      </w:r>
-    </w:p>
-    <w:p>
-      <w:pPr>
-        <w:bidi w:val="0"/>
-        <w:jc w:val="right"/>
-        <w:rPr>
-          <w:rFonts w:ascii="Vazirmatn" w:hAnsi="Vazirmatn" w:cs="Vazirmatn"/>
-          <w:b/>
-          <w:bCs/>
-          <w:sz w:val="28"/>
-          <w:szCs w:val="28"/>
-          <w:rtl/>
-        </w:rPr>
-      </w:pPr>
-    </w:p>
-    <w:p>
-      <w:pPr>
-        <w:bidi w:val="0"/>
-        <w:jc w:val="right"/>
-        <w:rPr>
-          <w:rFonts w:ascii="Vazirmatn" w:hAnsi="Vazirmatn" w:cs="Vazirmatn"/>
-          <w:b/>
-          <w:bCs/>
-          <w:sz w:val="28"/>
-          <w:szCs w:val="28"/>
-          <w:rtl/>
-        </w:rPr>
-      </w:pPr>
-      <w:r>
-        <w:rPr>
-          <w:rFonts w:ascii="Vazirmatn" w:hAnsi="Vazirmatn" w:cs="Vazirmatn" w:hint="cs"/>
-          <w:b/>
-          <w:bCs/>
-          <w:sz w:val="28"/>
-          <w:szCs w:val="28"/>
-          <w:rtl/>
-        </w:rPr>
-        <w:t>۴)</w:t>
-      </w:r>
-    </w:p>
-    <w:p>
-      <w:pPr>
-        <w:bidi w:val="0"/>
-        <w:jc w:val="right"/>
-        <w:rPr>
-          <w:rFonts w:ascii="Vazirmatn" w:hAnsi="Vazirmatn" w:cs="Vazirmatn"/>
-          <w:b/>
-          <w:bCs/>
-          <w:sz w:val="28"/>
-          <w:szCs w:val="28"/>
-          <w:rtl/>
-        </w:rPr>
-      </w:pPr>
-    </w:p>
-    <w:p>
-      <w:pPr>
-        <w:bidi w:val="0"/>
-        <w:jc w:val="right"/>
-        <w:rPr>
-          <w:rFonts w:ascii="Vazirmatn" w:hAnsi="Vazirmatn" w:cs="Vazirmatn"/>
-          <w:b/>
-          <w:bCs/>
-          <w:sz w:val="28"/>
-          <w:szCs w:val="28"/>
-          <w:rtl/>
-        </w:rPr>
-      </w:pPr>
-      <w:r>
-        <w:rPr>
-          <w:rFonts w:ascii="Vazirmatn" w:hAnsi="Vazirmatn" w:cs="Vazirmatn" w:hint="cs"/>
-          <w:b/>
-          <w:bCs/>
-          <w:sz w:val="28"/>
-          <w:szCs w:val="28"/>
-          <w:rtl/>
-        </w:rPr>
-        <w:t>۵)</w:t>
-      </w:r>
-    </w:p>
-    <w:p>
-      <w:pPr>
-        <w:bidi w:val="0"/>
-        <w:jc w:val="right"/>
-        <w:rPr>
-          <w:rFonts w:ascii="Vazirmatn" w:hAnsi="Vazirmatn" w:cs="Vazirmatn"/>
-          <w:b/>
-          <w:bCs/>
-          <w:sz w:val="28"/>
-          <w:szCs w:val="28"/>
-          <w:rtl/>
-        </w:rPr>
-      </w:pPr>
-    </w:p>
-    <w:p>
-      <w:pPr>
-        <w:bidi w:val="0"/>
-        <w:jc w:val="right"/>
-        <w:rPr>
-          <w:rFonts w:ascii="Vazirmatn" w:hAnsi="Vazirmatn" w:cs="Vazirmatn"/>
-          <w:b/>
-          <w:bCs/>
-          <w:sz w:val="28"/>
-          <w:szCs w:val="28"/>
-          <w:rtl/>
-        </w:rPr>
-      </w:pPr>
-      <w:r>
-        <w:rPr>
-          <w:rFonts w:ascii="Vazirmatn" w:hAnsi="Vazirmatn" w:cs="Vazirmatn" w:hint="cs"/>
-          <w:b/>
-          <w:bCs/>
-          <w:sz w:val="28"/>
-          <w:szCs w:val="28"/>
-          <w:rtl/>
-        </w:rPr>
-        <w:t>۶)</w:t>
-      </w:r>
-    </w:p>
-    <w:p>
-      <w:pPr>
-        <w:bidi w:val="0"/>
-        <w:jc w:val="right"/>
-        <w:rPr>
-          <w:rFonts w:ascii="Vazirmatn" w:hAnsi="Vazirmatn" w:cs="Vazirmatn"/>
-          <w:b/>
-          <w:bCs/>
-          <w:sz w:val="28"/>
-          <w:szCs w:val="28"/>
-          <w:rtl/>
-        </w:rPr>
-      </w:pPr>
-    </w:p>
-    <w:p>
-      <w:pPr>
-        <w:bidi w:val="0"/>
-        <w:jc w:val="right"/>
-        <w:rPr>
-          <w:rFonts w:ascii="Vazirmatn" w:hAnsi="Vazirmatn" w:cs="Vazirmatn"/>
-          <w:b/>
-          <w:bCs/>
-          <w:sz w:val="28"/>
-          <w:szCs w:val="28"/>
-          <w:rtl/>
-        </w:rPr>
-      </w:pPr>
-    </w:p>
-    <w:p>
-      <w:pPr>
-        <w:pStyle w:val="Heading1"/>
-        <w:rPr>
-          <w:rFonts w:ascii="Vazirmatn" w:hAnsi="Vazirmatn" w:cs="Vazirmatn"/>
-          <w:rtl/>
-        </w:rPr>
-      </w:pPr>
-      <w:r>
-        <w:rPr>
-          <w:rFonts w:ascii="Vazirmatn" w:hAnsi="Vazirmatn" w:cs="Vazirmatn"/>
-          <w:rtl/>
-        </w:rPr>
-        <w:t>سوال چهارم</w:t>
-      </w:r>
-      <w:r>
-        <w:rPr>
-          <w:rFonts w:ascii="Vazirmatn" w:hAnsi="Vazirmatn" w:cs="Vazirmatn" w:hint="cs"/>
-          <w:rtl/>
-        </w:rPr>
-        <w:t>: توابع فعال‌سازی</w:t>
-      </w:r>
-    </w:p>
-    <w:p>
-      <w:pPr>
-        <w:bidi w:val="0"/>
-        <w:jc w:val="right"/>
-        <w:rPr>
-          <w:rFonts w:ascii="Vazirmatn" w:hAnsi="Vazirmatn" w:cs="Vazirmatn"/>
-          <w:b/>
-          <w:bCs/>
-          <w:sz w:val="28"/>
-          <w:szCs w:val="28"/>
-          <w:rtl/>
-        </w:rPr>
-      </w:pPr>
-      <w:r>
-        <w:rPr>
-          <w:rFonts w:ascii="Vazirmatn" w:hAnsi="Vazirmatn" w:cs="Vazirmatn" w:hint="cs"/>
-          <w:b/>
-          <w:bCs/>
-          <w:sz w:val="28"/>
-          <w:szCs w:val="28"/>
-          <w:rtl/>
-        </w:rPr>
-        <w:t>۱)</w:t>
-      </w:r>
-    </w:p>
-    <w:p>
-      <w:pPr>
-        <w:pStyle w:val="Heading1"/>
-        <w:rPr>
-          <w:rFonts w:ascii="Vazirmatn" w:hAnsi="Vazirmatn" w:cs="Vazirmatn"/>
-          <w:rtl/>
-        </w:rPr>
-      </w:pPr>
-    </w:p>
-    <w:p>
-      <w:pPr>
-        <w:bidi w:val="0"/>
-        <w:jc w:val="right"/>
-        <w:rPr>
-          <w:rFonts w:ascii="Vazirmatn" w:hAnsi="Vazirmatn" w:cs="Vazirmatn"/>
-          <w:b/>
-          <w:bCs/>
-          <w:sz w:val="28"/>
-          <w:szCs w:val="28"/>
-          <w:rtl/>
-        </w:rPr>
-      </w:pPr>
-      <w:r>
-        <w:rPr>
-          <w:rFonts w:ascii="Vazirmatn" w:hAnsi="Vazirmatn" w:cs="Vazirmatn" w:hint="cs"/>
-          <w:b/>
-          <w:bCs/>
-          <w:sz w:val="28"/>
-          <w:szCs w:val="28"/>
-          <w:rtl/>
-        </w:rPr>
-        <w:t>۲)ّ</w:t>
-      </w:r>
-    </w:p>
-    <w:p>
-      <w:pPr>
-        <w:rPr>
-          <w:rtl/>
-        </w:rPr>
-      </w:pPr>
-    </w:p>
-    <w:p>
-      <w:pPr>
-        <w:pStyle w:val="Heading1"/>
-        <w:rPr>
-          <w:rFonts w:ascii="Vazirmatn" w:hAnsi="Vazirmatn" w:cs="Vazirmatn"/>
-        </w:rPr>
-      </w:pPr>
-      <w:r>
-        <w:rPr>
-          <w:rFonts w:ascii="Vazirmatn" w:hAnsi="Vazirmatn" w:cs="Vazirmatn"/>
+      </w:pPr>
+      <w:r>
+        <w:rPr>
           <w:rtl/>
         </w:rPr>
         <w:t>سوال پنجم</w:t>
       </w:r>
       <w:r>
         <w:rPr>
-          <w:rFonts w:ascii="Vazirmatn" w:hAnsi="Vazirmatn" w:cs="Vazirmatn" w:hint="cs"/>
+          <w:rFonts w:hint="cs"/>
           <w:rtl/>
         </w:rPr>
         <w:t>: شبکه‌های عصبی و انتشار رو به عقب</w:t>
@@ -812,6 +2013,9 @@
 <w:endnotes xmlns:wpc="http://schemas.microsoft.com/office/word/2010/wordprocessingCanvas" xmlns:cx="http://schemas.microsoft.com/office/drawing/2014/chartex" xmlns:cx1="http://schemas.microsoft.com/office/drawing/2015/9/8/chartex" xmlns:cx2="http://schemas.microsoft.com/office/drawing/2015/10/21/chartex" xmlns:cx3="http://schemas.microsoft.com/office/drawing/2016/5/9/chartex" xmlns:cx4="http://schemas.microsoft.com/office/drawing/2016/5/10/chartex" xmlns:cx5="http://schemas.microsoft.com/office/drawing/2016/5/11/chartex" xmlns:cx6="http://schemas.microsoft.com/office/drawing/2016/5/12/chartex" xmlns:cx7="http://schemas.microsoft.com/office/drawing/2016/5/13/chartex" xmlns:cx8="http://schemas.microsoft.com/office/drawing/2016/5/14/chartex" xmlns:mc="http://schemas.openxmlformats.org/markup-compatibility/2006" xmlns:aink="http://schemas.microsoft.com/office/drawing/2016/ink" xmlns:am3d="http://schemas.microsoft.com/office/drawing/2017/model3d" xmlns:o="urn:schemas-microsoft-com:office:office" xmlns:oel="http://schemas.microsoft.com/office/2019/extlst" xmlns:r="http://schemas.openxmlformats.org/officeDocument/2006/relationships" xmlns:m="http://schemas.openxmlformats.org/officeDocument/2006/math" xmlns:v="urn:schemas-microsoft-com:vml" xmlns:wp14="http://schemas.microsoft.com/office/word/2010/wordprocessingDrawing" xmlns:wp="http://schemas.openxmlformats.org/drawingml/2006/wordprocessingDrawing" xmlns:w10="urn:schemas-microsoft-com:office:word" xmlns:w="http://schemas.openxmlformats.org/wordprocessingml/2006/main" xmlns:w14="http://schemas.microsoft.com/office/word/2010/wordml" xmlns:w15="http://schemas.microsoft.com/office/word/2012/wordml" xmlns:w16cex="http://schemas.microsoft.com/office/word/2018/wordml/cex" xmlns:w16cid="http://schemas.microsoft.com/office/word/2016/wordml/cid" xmlns:w16="http://schemas.microsoft.com/office/word/2018/wordml" xmlns:w16sdtdh="http://schemas.microsoft.com/office/word/2020/wordml/sdtdatahash" xmlns:w16se="http://schemas.microsoft.com/office/word/2015/wordml/symex" xmlns:wpg="http://schemas.microsoft.com/office/word/2010/wordprocessingGroup" xmlns:wpi="http://schemas.microsoft.com/office/word/2010/wordprocessingInk" xmlns:wne="http://schemas.microsoft.com/office/word/2006/wordml" xmlns:wps="http://schemas.microsoft.com/office/word/2010/wordprocessingShape" mc:Ignorable="w14 w15 w16se w16cid w16 w16cex w16sdtdh wp14">
   <w:endnote w:type="separator" w:id="-1">
     <w:p>
+      <w:pPr>
+        <w:bidi w:val="0"/>
+      </w:pPr>
       <w:r>
         <w:separator/>
       </w:r>
@@ -819,6 +2023,9 @@
   </w:endnote>
   <w:endnote w:type="continuationSeparator" w:id="0">
     <w:p>
+      <w:pPr>
+        <w:bidi w:val="0"/>
+      </w:pPr>
       <w:r>
         <w:continuationSeparator/>
       </w:r>
@@ -831,6 +2038,9 @@
 <w:footnotes xmlns:wpc="http://schemas.microsoft.com/office/word/2010/wordprocessingCanvas" xmlns:cx="http://schemas.microsoft.com/office/drawing/2014/chartex" xmlns:cx1="http://schemas.microsoft.com/office/drawing/2015/9/8/chartex" xmlns:cx2="http://schemas.microsoft.com/office/drawing/2015/10/21/chartex" xmlns:cx3="http://schemas.microsoft.com/office/drawing/2016/5/9/chartex" xmlns:cx4="http://schemas.microsoft.com/office/drawing/2016/5/10/chartex" xmlns:cx5="http://schemas.microsoft.com/office/drawing/2016/5/11/chartex" xmlns:cx6="http://schemas.microsoft.com/office/drawing/2016/5/12/chartex" xmlns:cx7="http://schemas.microsoft.com/office/drawing/2016/5/13/chartex" xmlns:cx8="http://schemas.microsoft.com/office/drawing/2016/5/14/chartex" xmlns:mc="http://schemas.openxmlformats.org/markup-compatibility/2006" xmlns:aink="http://schemas.microsoft.com/office/drawing/2016/ink" xmlns:am3d="http://schemas.microsoft.com/office/drawing/2017/model3d" xmlns:o="urn:schemas-microsoft-com:office:office" xmlns:oel="http://schemas.microsoft.com/office/2019/extlst" xmlns:r="http://schemas.openxmlformats.org/officeDocument/2006/relationships" xmlns:m="http://schemas.openxmlformats.org/officeDocument/2006/math" xmlns:v="urn:schemas-microsoft-com:vml" xmlns:wp14="http://schemas.microsoft.com/office/word/2010/wordprocessingDrawing" xmlns:wp="http://schemas.openxmlformats.org/drawingml/2006/wordprocessingDrawing" xmlns:w10="urn:schemas-microsoft-com:office:word" xmlns:w="http://schemas.openxmlformats.org/wordprocessingml/2006/main" xmlns:w14="http://schemas.microsoft.com/office/word/2010/wordml" xmlns:w15="http://schemas.microsoft.com/office/word/2012/wordml" xmlns:w16cex="http://schemas.microsoft.com/office/word/2018/wordml/cex" xmlns:w16cid="http://schemas.microsoft.com/office/word/2016/wordml/cid" xmlns:w16="http://schemas.microsoft.com/office/word/2018/wordml" xmlns:w16sdtdh="http://schemas.microsoft.com/office/word/2020/wordml/sdtdatahash" xmlns:w16se="http://schemas.microsoft.com/office/word/2015/wordml/symex" xmlns:wpg="http://schemas.microsoft.com/office/word/2010/wordprocessingGroup" xmlns:wpi="http://schemas.microsoft.com/office/word/2010/wordprocessingInk" xmlns:wne="http://schemas.microsoft.com/office/word/2006/wordml" xmlns:wps="http://schemas.microsoft.com/office/word/2010/wordprocessingShape" mc:Ignorable="w14 w15 w16se w16cid w16 w16cex w16sdtdh wp14">
   <w:footnote w:type="separator" w:id="-1">
     <w:p>
+      <w:pPr>
+        <w:bidi w:val="0"/>
+      </w:pPr>
       <w:r>
         <w:separator/>
       </w:r>
@@ -838,6 +2048,9 @@
   </w:footnote>
   <w:footnote w:type="continuationSeparator" w:id="0">
     <w:p>
+      <w:pPr>
+        <w:bidi w:val="0"/>
+      </w:pPr>
       <w:r>
         <w:continuationSeparator/>
       </w:r>
@@ -847,6 +2060,7 @@
     <w:p>
       <w:pPr>
         <w:pStyle w:val="FootnoteText"/>
+        <w:bidi w:val="0"/>
       </w:pPr>
       <w:r>
         <w:rPr>
@@ -860,7 +2074,7 @@
         </w:rPr>
         <w:t xml:space="preserve"> </w:t>
       </w:r>
-      <w:hyperlink r:id="rId1" w:history="1">
+      <w:hyperlink r:id="rId1" w:anchor="Functions_of_many_variables" w:history="1">
         <w:r>
           <w:rPr>
             <w:rStyle w:val="Hyperlink"/>
@@ -872,6 +2086,52 @@
     <w:p>
       <w:pPr>
         <w:pStyle w:val="FootnoteText"/>
+        <w:bidi w:val="0"/>
+      </w:pPr>
+    </w:p>
+  </w:footnote>
+  <w:footnote w:id="2">
+    <w:p>
+      <w:pPr>
+        <w:pStyle w:val="FootnoteText"/>
+        <w:rPr>
+          <w:rtl/>
+        </w:rPr>
+      </w:pPr>
+      <w:r>
+        <w:rPr>
+          <w:rStyle w:val="FootnoteReference"/>
+        </w:rPr>
+        <w:footnoteRef/>
+      </w:r>
+      <w:r>
+        <w:rPr>
+          <w:rtl/>
+        </w:rPr>
+        <w:t xml:space="preserve"> </w:t>
+      </w:r>
+      <w:hyperlink r:id="rId2" w:history="1">
+        <w:r>
+          <w:rPr>
+            <w:rStyle w:val="Hyperlink"/>
+          </w:rPr>
+          <w:t>https://machinelearning.wtf/terms/internal-covariate-shift</w:t>
+        </w:r>
+        <w:r>
+          <w:rPr>
+            <w:rStyle w:val="Hyperlink"/>
+            <w:rtl/>
+          </w:rPr>
+          <w:t>/</w:t>
+        </w:r>
+      </w:hyperlink>
+    </w:p>
+    <w:p>
+      <w:pPr>
+        <w:pStyle w:val="FootnoteText"/>
+        <w:rPr>
+          <w:rFonts w:hint="cs"/>
+        </w:rPr>
       </w:pPr>
     </w:p>
   </w:footnote>
@@ -883,6 +2143,7 @@
   <w:p>
     <w:pPr>
       <w:pStyle w:val="Title"/>
+      <w:bidi w:val="0"/>
       <w:rPr>
         <w:rtl/>
       </w:rPr>
@@ -898,6 +2159,7 @@
   <w:p>
     <w:pPr>
       <w:pStyle w:val="Title"/>
+      <w:bidi w:val="0"/>
       <w:rPr>
         <w:rtl/>
       </w:rPr>
@@ -919,6 +2181,7 @@
   </w:p>
   <w:p>
     <w:pPr>
+      <w:bidi w:val="0"/>
       <w:rPr>
         <w:rtl/>
       </w:rPr>
@@ -937,6 +2200,119 @@
 <file path=word/numbering.xml><?xml version="1.0" encoding="utf-8"?>
 <w:numbering xmlns:wpc="http://schemas.microsoft.com/office/word/2010/wordprocessingCanvas" xmlns:cx="http://schemas.microsoft.com/office/drawing/2014/chartex" xmlns:cx1="http://schemas.microsoft.com/office/drawing/2015/9/8/chartex" xmlns:cx2="http://schemas.microsoft.com/office/drawing/2015/10/21/chartex" xmlns:cx3="http://schemas.microsoft.com/office/drawing/2016/5/9/chartex" xmlns:cx4="http://schemas.microsoft.com/office/drawing/2016/5/10/chartex" xmlns:cx5="http://schemas.microsoft.com/office/drawing/2016/5/11/chartex" xmlns:cx6="http://schemas.microsoft.com/office/drawing/2016/5/12/chartex" xmlns:cx7="http://schemas.microsoft.com/office/drawing/2016/5/13/chartex" xmlns:cx8="http://schemas.microsoft.com/office/drawing/2016/5/14/chartex" xmlns:mc="http://schemas.openxmlformats.org/markup-compatibility/2006" xmlns:aink="http://schemas.microsoft.com/office/drawing/2016/ink" xmlns:am3d="http://schemas.microsoft.com/office/drawing/2017/model3d" xmlns:o="urn:schemas-microsoft-com:office:office" xmlns:oel="http://schemas.microsoft.com/office/2019/extlst" xmlns:r="http://schemas.openxmlformats.org/officeDocument/2006/relationships" xmlns:m="http://schemas.openxmlformats.org/officeDocument/2006/math" xmlns:v="urn:schemas-microsoft-com:vml" xmlns:wp14="http://schemas.microsoft.com/office/word/2010/wordprocessingDrawing" xmlns:wp="http://schemas.openxmlformats.org/drawingml/2006/wordprocessingDrawing" xmlns:w10="urn:schemas-microsoft-com:office:word" xmlns:w="http://schemas.openxmlformats.org/wordprocessingml/2006/main" xmlns:w14="http://schemas.microsoft.com/office/word/2010/wordml" xmlns:w15="http://schemas.microsoft.com/office/word/2012/wordml" xmlns:w16cex="http://schemas.microsoft.com/office/word/2018/wordml/cex" xmlns:w16cid="http://schemas.microsoft.com/office/word/2016/wordml/cid" xmlns:w16="http://schemas.microsoft.com/office/word/2018/wordml" xmlns:w16sdtdh="http://schemas.microsoft.com/office/word/2020/wordml/sdtdatahash" xmlns:w16se="http://schemas.microsoft.com/office/word/2015/wordml/symex" xmlns:wpg="http://schemas.microsoft.com/office/word/2010/wordprocessingGroup" xmlns:wpi="http://schemas.microsoft.com/office/word/2010/wordprocessingInk" xmlns:wne="http://schemas.microsoft.com/office/word/2006/wordml" xmlns:wps="http://schemas.microsoft.com/office/word/2010/wordprocessingShape" mc:Ignorable="w14 w15 w16se w16cid w16 w16cex w16sdtdh wp14">
   <w:abstractNum w:abstractNumId="0" w15:restartNumberingAfterBreak="0">
+    <w:nsid w:val="35A23822"/>
+    <w:multiLevelType w:val="hybridMultilevel"/>
+    <w:tmpl w:val="331896F8"/>
+    <w:lvl w:ilvl="0" w:tplc="0DB4F0AA">
+      <w:start w:val="2"/>
+      <w:numFmt w:val="bullet"/>
+      <w:lvlText w:val="-"/>
+      <w:lvlJc w:val="left"/>
+      <w:pPr>
+        <w:ind w:left="720" w:hanging="360"/>
+      </w:pPr>
+      <w:rPr>
+        <w:rFonts w:ascii="Vazirmatn" w:eastAsiaTheme="minorHAnsi" w:hAnsi="Vazirmatn" w:cs="Vazirmatn" w:hint="default"/>
+      </w:rPr>
+    </w:lvl>
+    <w:lvl w:ilvl="1" w:tplc="04090003" w:tentative="1">
+      <w:start w:val="1"/>
+      <w:numFmt w:val="bullet"/>
+      <w:lvlText w:val="o"/>
+      <w:lvlJc w:val="left"/>
+      <w:pPr>
+        <w:ind w:left="1440" w:hanging="360"/>
+      </w:pPr>
+      <w:rPr>
+        <w:rFonts w:ascii="Courier New" w:hAnsi="Courier New" w:cs="Courier New" w:hint="default"/>
+      </w:rPr>
+    </w:lvl>
+    <w:lvl w:ilvl="2" w:tplc="04090005" w:tentative="1">
+      <w:start w:val="1"/>
+      <w:numFmt w:val="bullet"/>
+      <w:lvlText w:val=""/>
+      <w:lvlJc w:val="left"/>
+      <w:pPr>
+        <w:ind w:left="2160" w:hanging="360"/>
+      </w:pPr>
+      <w:rPr>
+        <w:rFonts w:ascii="Wingdings" w:hAnsi="Wingdings" w:hint="default"/>
+      </w:rPr>
+    </w:lvl>
+    <w:lvl w:ilvl="3" w:tplc="04090001" w:tentative="1">
+      <w:start w:val="1"/>
+      <w:numFmt w:val="bullet"/>
+      <w:lvlText w:val=""/>
+      <w:lvlJc w:val="left"/>
+      <w:pPr>
+        <w:ind w:left="2880" w:hanging="360"/>
+      </w:pPr>
+      <w:rPr>
+        <w:rFonts w:ascii="Symbol" w:hAnsi="Symbol" w:hint="default"/>
+      </w:rPr>
+    </w:lvl>
+    <w:lvl w:ilvl="4" w:tplc="04090003" w:tentative="1">
+      <w:start w:val="1"/>
+      <w:numFmt w:val="bullet"/>
+      <w:lvlText w:val="o"/>
+      <w:lvlJc w:val="left"/>
+      <w:pPr>
+        <w:ind w:left="3600" w:hanging="360"/>
+      </w:pPr>
+      <w:rPr>
+        <w:rFonts w:ascii="Courier New" w:hAnsi="Courier New" w:cs="Courier New" w:hint="default"/>
+      </w:rPr>
+    </w:lvl>
+    <w:lvl w:ilvl="5" w:tplc="04090005" w:tentative="1">
+      <w:start w:val="1"/>
+      <w:numFmt w:val="bullet"/>
+      <w:lvlText w:val=""/>
+      <w:lvlJc w:val="left"/>
+      <w:pPr>
+        <w:ind w:left="4320" w:hanging="360"/>
+      </w:pPr>
+      <w:rPr>
+        <w:rFonts w:ascii="Wingdings" w:hAnsi="Wingdings" w:hint="default"/>
+      </w:rPr>
+    </w:lvl>
+    <w:lvl w:ilvl="6" w:tplc="04090001" w:tentative="1">
+      <w:start w:val="1"/>
+      <w:numFmt w:val="bullet"/>
+      <w:lvlText w:val=""/>
+      <w:lvlJc w:val="left"/>
+      <w:pPr>
+        <w:ind w:left="5040" w:hanging="360"/>
+      </w:pPr>
+      <w:rPr>
+        <w:rFonts w:ascii="Symbol" w:hAnsi="Symbol" w:hint="default"/>
+      </w:rPr>
+    </w:lvl>
+    <w:lvl w:ilvl="7" w:tplc="04090003" w:tentative="1">
+      <w:start w:val="1"/>
+      <w:numFmt w:val="bullet"/>
+      <w:lvlText w:val="o"/>
+      <w:lvlJc w:val="left"/>
+      <w:pPr>
+        <w:ind w:left="5760" w:hanging="360"/>
+      </w:pPr>
+      <w:rPr>
+        <w:rFonts w:ascii="Courier New" w:hAnsi="Courier New" w:cs="Courier New" w:hint="default"/>
+      </w:rPr>
+    </w:lvl>
+    <w:lvl w:ilvl="8" w:tplc="04090005" w:tentative="1">
+      <w:start w:val="1"/>
+      <w:numFmt w:val="bullet"/>
+      <w:lvlText w:val=""/>
+      <w:lvlJc w:val="left"/>
+      <w:pPr>
+        <w:ind w:left="6480" w:hanging="360"/>
+      </w:pPr>
+      <w:rPr>
+        <w:rFonts w:ascii="Wingdings" w:hAnsi="Wingdings" w:hint="default"/>
+      </w:rPr>
+    </w:lvl>
+  </w:abstractNum>
+  <w:abstractNum w:abstractNumId="1" w15:restartNumberingAfterBreak="0">
     <w:nsid w:val="40844984"/>
     <w:multiLevelType w:val="hybridMultilevel"/>
     <w:tmpl w:val="11EA80F4"/>
@@ -1049,7 +2425,7 @@
       </w:rPr>
     </w:lvl>
   </w:abstractNum>
-  <w:abstractNum w:abstractNumId="1" w15:restartNumberingAfterBreak="0">
+  <w:abstractNum w:abstractNumId="2" w15:restartNumberingAfterBreak="0">
     <w:nsid w:val="54E649B6"/>
     <w:multiLevelType w:val="hybridMultilevel"/>
     <w:tmpl w:val="45729220"/>
@@ -1138,7 +2514,7 @@
       </w:pPr>
     </w:lvl>
   </w:abstractNum>
-  <w:abstractNum w:abstractNumId="2" w15:restartNumberingAfterBreak="0">
+  <w:abstractNum w:abstractNumId="3" w15:restartNumberingAfterBreak="0">
     <w:nsid w:val="55E278F3"/>
     <w:multiLevelType w:val="hybridMultilevel"/>
     <w:tmpl w:val="B94C098C"/>
@@ -1251,7 +2627,7 @@
       </w:rPr>
     </w:lvl>
   </w:abstractNum>
-  <w:abstractNum w:abstractNumId="3" w15:restartNumberingAfterBreak="0">
+  <w:abstractNum w:abstractNumId="4" w15:restartNumberingAfterBreak="0">
     <w:nsid w:val="5B453F8F"/>
     <w:multiLevelType w:val="hybridMultilevel"/>
     <w:tmpl w:val="4AB094A2"/>
@@ -1364,7 +2740,120 @@
       </w:rPr>
     </w:lvl>
   </w:abstractNum>
-  <w:abstractNum w:abstractNumId="4" w15:restartNumberingAfterBreak="0">
+  <w:abstractNum w:abstractNumId="5" w15:restartNumberingAfterBreak="0">
+    <w:nsid w:val="648E7219"/>
+    <w:multiLevelType w:val="hybridMultilevel"/>
+    <w:tmpl w:val="3EA0D4EC"/>
+    <w:lvl w:ilvl="0" w:tplc="3E5E20C2">
+      <w:start w:val="6"/>
+      <w:numFmt w:val="bullet"/>
+      <w:lvlText w:val="-"/>
+      <w:lvlJc w:val="left"/>
+      <w:pPr>
+        <w:ind w:left="720" w:hanging="360"/>
+      </w:pPr>
+      <w:rPr>
+        <w:rFonts w:ascii="Vazirmatn" w:eastAsiaTheme="minorHAnsi" w:hAnsi="Vazirmatn" w:cs="Vazirmatn" w:hint="default"/>
+      </w:rPr>
+    </w:lvl>
+    <w:lvl w:ilvl="1" w:tplc="04090003" w:tentative="1">
+      <w:start w:val="1"/>
+      <w:numFmt w:val="bullet"/>
+      <w:lvlText w:val="o"/>
+      <w:lvlJc w:val="left"/>
+      <w:pPr>
+        <w:ind w:left="1440" w:hanging="360"/>
+      </w:pPr>
+      <w:rPr>
+        <w:rFonts w:ascii="Courier New" w:hAnsi="Courier New" w:cs="Courier New" w:hint="default"/>
+      </w:rPr>
+    </w:lvl>
+    <w:lvl w:ilvl="2" w:tplc="04090005" w:tentative="1">
+      <w:start w:val="1"/>
+      <w:numFmt w:val="bullet"/>
+      <w:lvlText w:val=""/>
+      <w:lvlJc w:val="left"/>
+      <w:pPr>
+        <w:ind w:left="2160" w:hanging="360"/>
+      </w:pPr>
+      <w:rPr>
+        <w:rFonts w:ascii="Wingdings" w:hAnsi="Wingdings" w:hint="default"/>
+      </w:rPr>
+    </w:lvl>
+    <w:lvl w:ilvl="3" w:tplc="04090001" w:tentative="1">
+      <w:start w:val="1"/>
+      <w:numFmt w:val="bullet"/>
+      <w:lvlText w:val=""/>
+      <w:lvlJc w:val="left"/>
+      <w:pPr>
+        <w:ind w:left="2880" w:hanging="360"/>
+      </w:pPr>
+      <w:rPr>
+        <w:rFonts w:ascii="Symbol" w:hAnsi="Symbol" w:hint="default"/>
+      </w:rPr>
+    </w:lvl>
+    <w:lvl w:ilvl="4" w:tplc="04090003" w:tentative="1">
+      <w:start w:val="1"/>
+      <w:numFmt w:val="bullet"/>
+      <w:lvlText w:val="o"/>
+      <w:lvlJc w:val="left"/>
+      <w:pPr>
+        <w:ind w:left="3600" w:hanging="360"/>
+      </w:pPr>
+      <w:rPr>
+        <w:rFonts w:ascii="Courier New" w:hAnsi="Courier New" w:cs="Courier New" w:hint="default"/>
+      </w:rPr>
+    </w:lvl>
+    <w:lvl w:ilvl="5" w:tplc="04090005" w:tentative="1">
+      <w:start w:val="1"/>
+      <w:numFmt w:val="bullet"/>
+      <w:lvlText w:val=""/>
+      <w:lvlJc w:val="left"/>
+      <w:pPr>
+        <w:ind w:left="4320" w:hanging="360"/>
+      </w:pPr>
+      <w:rPr>
+        <w:rFonts w:ascii="Wingdings" w:hAnsi="Wingdings" w:hint="default"/>
+      </w:rPr>
+    </w:lvl>
+    <w:lvl w:ilvl="6" w:tplc="04090001" w:tentative="1">
+      <w:start w:val="1"/>
+      <w:numFmt w:val="bullet"/>
+      <w:lvlText w:val=""/>
+      <w:lvlJc w:val="left"/>
+      <w:pPr>
+        <w:ind w:left="5040" w:hanging="360"/>
+      </w:pPr>
+      <w:rPr>
+        <w:rFonts w:ascii="Symbol" w:hAnsi="Symbol" w:hint="default"/>
+      </w:rPr>
+    </w:lvl>
+    <w:lvl w:ilvl="7" w:tplc="04090003" w:tentative="1">
+      <w:start w:val="1"/>
+      <w:numFmt w:val="bullet"/>
+      <w:lvlText w:val="o"/>
+      <w:lvlJc w:val="left"/>
+      <w:pPr>
+        <w:ind w:left="5760" w:hanging="360"/>
+      </w:pPr>
+      <w:rPr>
+        <w:rFonts w:ascii="Courier New" w:hAnsi="Courier New" w:cs="Courier New" w:hint="default"/>
+      </w:rPr>
+    </w:lvl>
+    <w:lvl w:ilvl="8" w:tplc="04090005" w:tentative="1">
+      <w:start w:val="1"/>
+      <w:numFmt w:val="bullet"/>
+      <w:lvlText w:val=""/>
+      <w:lvlJc w:val="left"/>
+      <w:pPr>
+        <w:ind w:left="6480" w:hanging="360"/>
+      </w:pPr>
+      <w:rPr>
+        <w:rFonts w:ascii="Wingdings" w:hAnsi="Wingdings" w:hint="default"/>
+      </w:rPr>
+    </w:lvl>
+  </w:abstractNum>
+  <w:abstractNum w:abstractNumId="6" w15:restartNumberingAfterBreak="0">
     <w:nsid w:val="6B597587"/>
     <w:multiLevelType w:val="hybridMultilevel"/>
     <w:tmpl w:val="53F41F16"/>
@@ -1453,20 +2942,142 @@
       </w:pPr>
     </w:lvl>
   </w:abstractNum>
+  <w:abstractNum w:abstractNumId="7" w15:restartNumberingAfterBreak="0">
+    <w:nsid w:val="6D191D31"/>
+    <w:multiLevelType w:val="hybridMultilevel"/>
+    <w:tmpl w:val="E4F2BD4A"/>
+    <w:lvl w:ilvl="0" w:tplc="9F9EDD9A">
+      <w:start w:val="2"/>
+      <w:numFmt w:val="bullet"/>
+      <w:lvlText w:val="-"/>
+      <w:lvlJc w:val="left"/>
+      <w:pPr>
+        <w:ind w:left="720" w:hanging="360"/>
+      </w:pPr>
+      <w:rPr>
+        <w:rFonts w:ascii="Vazirmatn" w:eastAsiaTheme="minorHAnsi" w:hAnsi="Vazirmatn" w:cs="Vazirmatn" w:hint="default"/>
+      </w:rPr>
+    </w:lvl>
+    <w:lvl w:ilvl="1" w:tplc="04090003" w:tentative="1">
+      <w:start w:val="1"/>
+      <w:numFmt w:val="bullet"/>
+      <w:lvlText w:val="o"/>
+      <w:lvlJc w:val="left"/>
+      <w:pPr>
+        <w:ind w:left="1440" w:hanging="360"/>
+      </w:pPr>
+      <w:rPr>
+        <w:rFonts w:ascii="Courier New" w:hAnsi="Courier New" w:cs="Courier New" w:hint="default"/>
+      </w:rPr>
+    </w:lvl>
+    <w:lvl w:ilvl="2" w:tplc="04090005" w:tentative="1">
+      <w:start w:val="1"/>
+      <w:numFmt w:val="bullet"/>
+      <w:lvlText w:val=""/>
+      <w:lvlJc w:val="left"/>
+      <w:pPr>
+        <w:ind w:left="2160" w:hanging="360"/>
+      </w:pPr>
+      <w:rPr>
+        <w:rFonts w:ascii="Wingdings" w:hAnsi="Wingdings" w:hint="default"/>
+      </w:rPr>
+    </w:lvl>
+    <w:lvl w:ilvl="3" w:tplc="04090001" w:tentative="1">
+      <w:start w:val="1"/>
+      <w:numFmt w:val="bullet"/>
+      <w:lvlText w:val=""/>
+      <w:lvlJc w:val="left"/>
+      <w:pPr>
+        <w:ind w:left="2880" w:hanging="360"/>
+      </w:pPr>
+      <w:rPr>
+        <w:rFonts w:ascii="Symbol" w:hAnsi="Symbol" w:hint="default"/>
+      </w:rPr>
+    </w:lvl>
+    <w:lvl w:ilvl="4" w:tplc="04090003" w:tentative="1">
+      <w:start w:val="1"/>
+      <w:numFmt w:val="bullet"/>
+      <w:lvlText w:val="o"/>
+      <w:lvlJc w:val="left"/>
+      <w:pPr>
+        <w:ind w:left="3600" w:hanging="360"/>
+      </w:pPr>
+      <w:rPr>
+        <w:rFonts w:ascii="Courier New" w:hAnsi="Courier New" w:cs="Courier New" w:hint="default"/>
+      </w:rPr>
+    </w:lvl>
+    <w:lvl w:ilvl="5" w:tplc="04090005" w:tentative="1">
+      <w:start w:val="1"/>
+      <w:numFmt w:val="bullet"/>
+      <w:lvlText w:val=""/>
+      <w:lvlJc w:val="left"/>
+      <w:pPr>
+        <w:ind w:left="4320" w:hanging="360"/>
+      </w:pPr>
+      <w:rPr>
+        <w:rFonts w:ascii="Wingdings" w:hAnsi="Wingdings" w:hint="default"/>
+      </w:rPr>
+    </w:lvl>
+    <w:lvl w:ilvl="6" w:tplc="04090001" w:tentative="1">
+      <w:start w:val="1"/>
+      <w:numFmt w:val="bullet"/>
+      <w:lvlText w:val=""/>
+      <w:lvlJc w:val="left"/>
+      <w:pPr>
+        <w:ind w:left="5040" w:hanging="360"/>
+      </w:pPr>
+      <w:rPr>
+        <w:rFonts w:ascii="Symbol" w:hAnsi="Symbol" w:hint="default"/>
+      </w:rPr>
+    </w:lvl>
+    <w:lvl w:ilvl="7" w:tplc="04090003" w:tentative="1">
+      <w:start w:val="1"/>
+      <w:numFmt w:val="bullet"/>
+      <w:lvlText w:val="o"/>
+      <w:lvlJc w:val="left"/>
+      <w:pPr>
+        <w:ind w:left="5760" w:hanging="360"/>
+      </w:pPr>
+      <w:rPr>
+        <w:rFonts w:ascii="Courier New" w:hAnsi="Courier New" w:cs="Courier New" w:hint="default"/>
+      </w:rPr>
+    </w:lvl>
+    <w:lvl w:ilvl="8" w:tplc="04090005" w:tentative="1">
+      <w:start w:val="1"/>
+      <w:numFmt w:val="bullet"/>
+      <w:lvlText w:val=""/>
+      <w:lvlJc w:val="left"/>
+      <w:pPr>
+        <w:ind w:left="6480" w:hanging="360"/>
+      </w:pPr>
+      <w:rPr>
+        <w:rFonts w:ascii="Wingdings" w:hAnsi="Wingdings" w:hint="default"/>
+      </w:rPr>
+    </w:lvl>
+  </w:abstractNum>
   <w:num w:numId="1" w16cid:durableId="123037314">
+    <w:abstractNumId w:val="6"/>
+  </w:num>
+  <w:num w:numId="2" w16cid:durableId="1756126876">
+    <w:abstractNumId w:val="1"/>
+  </w:num>
+  <w:num w:numId="3" w16cid:durableId="1420828531">
+    <w:abstractNumId w:val="2"/>
+  </w:num>
+  <w:num w:numId="4" w16cid:durableId="827212899">
+    <w:abstractNumId w:val="3"/>
+  </w:num>
+  <w:num w:numId="5" w16cid:durableId="2039046132">
     <w:abstractNumId w:val="4"/>
   </w:num>
-  <w:num w:numId="2" w16cid:durableId="1756126876">
+  <w:num w:numId="6" w16cid:durableId="1179735282">
     <w:abstractNumId w:val="0"/>
   </w:num>
-  <w:num w:numId="3" w16cid:durableId="1420828531">
-    <w:abstractNumId w:val="1"/>
+  <w:num w:numId="7" w16cid:durableId="160515023">
+    <w:abstractNumId w:val="5"/>
   </w:num>
-  <w:num w:numId="4" w16cid:durableId="827212899">
-    <w:abstractNumId w:val="2"/>
-  </w:num>
-  <w:num w:numId="5" w16cid:durableId="2039046132">
-    <w:abstractNumId w:val="3"/>
+  <w:num w:numId="8" w16cid:durableId="490487076">
+    <w:abstractNumId w:val="7"/>
   </w:num>
 </w:numbering>
 </file>
@@ -1869,16 +3480,15 @@
   <w:style w:type="paragraph" w:default="1" w:styleId="Normal">
     <w:name w:val="Normal"/>
     <w:qFormat/>
-    <w:rsid w:val="00CA2D72"/>
+    <w:rsid w:val="008D1F9A"/>
     <w:pPr>
       <w:bidi/>
       <w:spacing w:line="276" w:lineRule="auto"/>
-      <w:jc w:val="both"/>
     </w:pPr>
     <w:rPr>
-      <w:rFonts w:ascii="Vazir" w:hAnsi="Vazir" w:cs="Vazir"/>
-      <w:sz w:val="26"/>
-      <w:szCs w:val="26"/>
+      <w:rFonts w:ascii="Vazirmatn" w:hAnsi="Vazirmatn" w:cs="Vazirmatn"/>
+      <w:sz w:val="24"/>
+      <w:szCs w:val="24"/>
       <w:lang w:bidi="fa-IR"/>
     </w:rPr>
   </w:style>
@@ -1890,7 +3500,7 @@
     <w:autoRedefine/>
     <w:uiPriority w:val="9"/>
     <w:qFormat/>
-    <w:rsid w:val="00CC4A28"/>
+    <w:rsid w:val="008D1F9A"/>
     <w:pPr>
       <w:keepNext/>
       <w:keepLines/>
@@ -1915,16 +3525,10 @@
     <w:uiPriority w:val="9"/>
     <w:unhideWhenUsed/>
     <w:qFormat/>
-    <w:rsid w:val="00162602"/>
+    <w:rsid w:val="008D1F9A"/>
     <w:pPr>
       <w:outlineLvl w:val="1"/>
     </w:pPr>
-    <w:rPr>
-      <w:b/>
-      <w:bCs/>
-      <w:sz w:val="28"/>
-      <w:szCs w:val="28"/>
-    </w:rPr>
   </w:style>
   <w:style w:type="paragraph" w:styleId="Heading3">
     <w:name w:val="heading 3"/>
@@ -1944,8 +3548,6 @@
     <w:rPr>
       <w:rFonts w:asciiTheme="majorHAnsi" w:eastAsiaTheme="majorEastAsia" w:hAnsiTheme="majorHAnsi" w:cstheme="majorBidi"/>
       <w:color w:val="1F3763" w:themeColor="accent1" w:themeShade="7F"/>
-      <w:sz w:val="24"/>
-      <w:szCs w:val="24"/>
     </w:rPr>
   </w:style>
   <w:style w:type="character" w:default="1" w:styleId="DefaultParagraphFont">
@@ -2098,9 +3700,9 @@
     <w:basedOn w:val="DefaultParagraphFont"/>
     <w:link w:val="Heading1"/>
     <w:uiPriority w:val="9"/>
-    <w:rsid w:val="00CC4A28"/>
+    <w:rsid w:val="008D1F9A"/>
     <w:rPr>
-      <w:rFonts w:ascii="Vazir" w:eastAsiaTheme="majorEastAsia" w:hAnsi="Vazir" w:cs="Vazir"/>
+      <w:rFonts w:ascii="Vazirmatn" w:eastAsiaTheme="majorEastAsia" w:hAnsi="Vazirmatn" w:cs="Vazirmatn"/>
       <w:b/>
       <w:bCs/>
       <w:color w:val="2F5496" w:themeColor="accent1" w:themeShade="BF"/>
@@ -2176,13 +3778,11 @@
     <w:basedOn w:val="DefaultParagraphFont"/>
     <w:link w:val="Heading2"/>
     <w:uiPriority w:val="9"/>
-    <w:rsid w:val="00162602"/>
+    <w:rsid w:val="008D1F9A"/>
     <w:rPr>
-      <w:rFonts w:ascii="Vazir" w:hAnsi="Vazir" w:cs="Vazir"/>
-      <w:b/>
-      <w:bCs/>
-      <w:sz w:val="28"/>
-      <w:szCs w:val="28"/>
+      <w:rFonts w:ascii="Vazirmatn" w:hAnsi="Vazirmatn" w:cs="Vazirmatn"/>
+      <w:sz w:val="24"/>
+      <w:szCs w:val="24"/>
       <w:lang w:bidi="fa-IR"/>
     </w:rPr>
   </w:style>

</xml_diff>